<commit_message>
functional requirement going on
</commit_message>
<xml_diff>
--- a/Document/F210273AE8.docx
+++ b/Document/F210273AE8.docx
@@ -183,7 +183,7 @@
             <o:lock v:ext="edit" aspectratio="t"/>
           </v:shapetype>
           <v:shape id="_x0000_i1025" type="#_x0000_t75" style="width:264.75pt;height:165.75pt">
-            <v:imagedata r:id="rId5" o:title="vu_logo"/>
+            <v:imagedata r:id="rId6" o:title="vu_logo"/>
           </v:shape>
         </w:pict>
       </w:r>
@@ -1789,8 +1789,6 @@
       <w:pPr>
         <w:spacing w:line="720" w:lineRule="auto"/>
       </w:pPr>
-      <w:bookmarkStart w:id="0" w:name="_GoBack"/>
-      <w:bookmarkEnd w:id="0"/>
     </w:p>
     <w:p>
       <w:pPr>
@@ -1847,7 +1845,153 @@
           <w:u w:val="single"/>
         </w:rPr>
       </w:pPr>
-      <w:bookmarkStart w:id="1" w:name="scope"/>
+      <w:bookmarkStart w:id="0" w:name="scope"/>
+      <w:bookmarkEnd w:id="0"/>
+      <w:r>
+        <w:rPr>
+          <w:sz w:val="32"/>
+          <w:szCs w:val="28"/>
+          <w:u w:val="single"/>
+        </w:rPr>
+        <w:t>Scope of Project:</w:t>
+      </w:r>
+    </w:p>
+    <w:p>
+      <w:pPr>
+        <w:rPr>
+          <w:sz w:val="32"/>
+          <w:szCs w:val="28"/>
+          <w:u w:val="single"/>
+        </w:rPr>
+      </w:pPr>
+    </w:p>
+    <w:p>
+      <w:pPr>
+        <w:rPr>
+          <w:sz w:val="28"/>
+        </w:rPr>
+      </w:pPr>
+      <w:r>
+        <w:rPr>
+          <w:sz w:val="28"/>
+        </w:rPr>
+        <w:t>During these days visiting a library is such a hardy task and people don’t want to go there and spend their specious time. They</w:t>
+      </w:r>
+      <w:r>
+        <w:rPr>
+          <w:sz w:val="28"/>
+        </w:rPr>
+        <w:t xml:space="preserve"> just</w:t>
+      </w:r>
+      <w:r>
+        <w:rPr>
+          <w:sz w:val="28"/>
+        </w:rPr>
+        <w:t xml:space="preserve"> want to stay in their comfort zone and there they want</w:t>
+      </w:r>
+      <w:r>
+        <w:rPr>
+          <w:sz w:val="28"/>
+        </w:rPr>
+        <w:t xml:space="preserve"> to access of everything.</w:t>
+      </w:r>
+      <w:r>
+        <w:rPr>
+          <w:color w:val="212529"/>
+          <w:sz w:val="28"/>
+          <w:shd w:val="clear" w:color="auto" w:fill="FFFFFF"/>
+        </w:rPr>
+        <w:t xml:space="preserve"> </w:t>
+      </w:r>
+      <w:r>
+        <w:rPr>
+          <w:color w:val="212529"/>
+          <w:sz w:val="28"/>
+          <w:shd w:val="clear" w:color="auto" w:fill="FFFFFF"/>
+        </w:rPr>
+        <w:t xml:space="preserve">To mitigate the issues of conventional and manual method of reservation and distribution of books to readers from library, </w:t>
+      </w:r>
+      <w:r>
+        <w:rPr>
+          <w:color w:val="212529"/>
+          <w:sz w:val="28"/>
+          <w:shd w:val="clear" w:color="auto" w:fill="FFFFFF"/>
+        </w:rPr>
+        <w:t>E-</w:t>
+      </w:r>
+      <w:r>
+        <w:rPr>
+          <w:color w:val="212529"/>
+          <w:sz w:val="28"/>
+          <w:shd w:val="clear" w:color="auto" w:fill="FFFFFF"/>
+        </w:rPr>
+        <w:t xml:space="preserve">Library Management System has been </w:t>
+      </w:r>
+      <w:r>
+        <w:rPr>
+          <w:color w:val="212529"/>
+          <w:sz w:val="28"/>
+          <w:shd w:val="clear" w:color="auto" w:fill="FFFFFF"/>
+        </w:rPr>
+        <w:t>created</w:t>
+      </w:r>
+      <w:r>
+        <w:rPr>
+          <w:sz w:val="28"/>
+        </w:rPr>
+        <w:t>. E-Library is completely new library management system.</w:t>
+      </w:r>
+    </w:p>
+    <w:p>
+      <w:pPr>
+        <w:rPr>
+          <w:sz w:val="28"/>
+          <w:u w:val="single"/>
+        </w:rPr>
+      </w:pPr>
+    </w:p>
+    <w:p>
+      <w:pPr>
+        <w:rPr>
+          <w:sz w:val="28"/>
+        </w:rPr>
+      </w:pPr>
+      <w:r>
+        <w:rPr>
+          <w:sz w:val="28"/>
+        </w:rPr>
+        <w:t xml:space="preserve">E-Library is </w:t>
+      </w:r>
+      <w:r>
+        <w:rPr>
+          <w:sz w:val="28"/>
+        </w:rPr>
+        <w:t>web-based online library</w:t>
+      </w:r>
+      <w:r>
+        <w:rPr>
+          <w:sz w:val="28"/>
+        </w:rPr>
+        <w:t xml:space="preserve"> website which is maintain by librarian/Admin. He/she will upload books and maintain the information about author, category, and date of publish. Student/User will easily search books and read books online or even download books. They will search books according to their desires by using filters. With this computerized system there will be no loss of book record or member record which generally happens when a non-computerized system is used. Student will reads books where they left. This E-Library will help them in their study and also save their valuable time.</w:t>
+      </w:r>
+    </w:p>
+    <w:p>
+      <w:pPr>
+        <w:rPr>
+          <w:sz w:val="28"/>
+          <w:szCs w:val="28"/>
+        </w:rPr>
+      </w:pPr>
+    </w:p>
+    <w:p>
+      <w:pPr>
+        <w:rPr>
+          <w:sz w:val="32"/>
+          <w:szCs w:val="28"/>
+          <w:u w:val="single"/>
+        </w:rPr>
+      </w:pPr>
+      <w:bookmarkStart w:id="1" w:name="FRNFR"/>
       <w:bookmarkEnd w:id="1"/>
       <w:r>
         <w:rPr>
@@ -1855,139 +1999,281 @@
           <w:szCs w:val="28"/>
           <w:u w:val="single"/>
         </w:rPr>
-        <w:t>Scope of Project:</w:t>
-      </w:r>
-    </w:p>
-    <w:p>
-      <w:pPr>
-        <w:rPr>
-          <w:sz w:val="28"/>
-          <w:szCs w:val="28"/>
-          <w:u w:val="single"/>
-        </w:rPr>
-      </w:pPr>
-    </w:p>
-    <w:p>
-      <w:pPr>
-        <w:rPr>
-          <w:sz w:val="28"/>
-        </w:rPr>
-      </w:pPr>
-      <w:r>
-        <w:rPr>
-          <w:sz w:val="28"/>
-          <w:szCs w:val="28"/>
-        </w:rPr>
-        <w:t xml:space="preserve">E-Library is online reading website which is maintain by librarian/Admin. He/she will upload books and maintain the information about author, category, and date of publish. Student/User will easily search books and read books online or even download books. They will search books according to their desires by using filters. </w:t>
-      </w:r>
-      <w:r>
-        <w:rPr>
-          <w:sz w:val="28"/>
-        </w:rPr>
-        <w:t xml:space="preserve">With this computerized system there will be no loss of book record or member record which generally happens when a </w:t>
-      </w:r>
-      <w:r>
-        <w:rPr>
-          <w:sz w:val="28"/>
-        </w:rPr>
-        <w:t>non-computerized</w:t>
-      </w:r>
-      <w:r>
-        <w:rPr>
-          <w:sz w:val="28"/>
-        </w:rPr>
-        <w:t xml:space="preserve"> system is used.</w:t>
-      </w:r>
-      <w:r>
-        <w:rPr>
-          <w:sz w:val="28"/>
-        </w:rPr>
-        <w:t xml:space="preserve"> Student will reads books where they left. This E-Library will help them in their study and also save their valuable time.</w:t>
-      </w:r>
-    </w:p>
-    <w:p>
-      <w:pPr>
-        <w:rPr>
-          <w:sz w:val="28"/>
-          <w:szCs w:val="28"/>
-        </w:rPr>
-      </w:pPr>
-    </w:p>
-    <w:p>
-      <w:pPr>
+        <w:t>Functional</w:t>
+      </w:r>
+      <w:r>
         <w:rPr>
           <w:sz w:val="32"/>
           <w:szCs w:val="28"/>
           <w:u w:val="single"/>
         </w:rPr>
-      </w:pPr>
-      <w:bookmarkStart w:id="2" w:name="FRNFR"/>
+        <w:t xml:space="preserve"> and non Functional Requirement</w:t>
+      </w:r>
+      <w:r>
+        <w:rPr>
+          <w:sz w:val="32"/>
+          <w:szCs w:val="28"/>
+          <w:u w:val="single"/>
+        </w:rPr>
+        <w:t>s:</w:t>
+      </w:r>
+    </w:p>
+    <w:p>
+      <w:pPr>
+        <w:rPr>
+          <w:sz w:val="28"/>
+          <w:szCs w:val="28"/>
+        </w:rPr>
+      </w:pPr>
+    </w:p>
+    <w:p>
+      <w:pPr>
+        <w:rPr>
+          <w:sz w:val="28"/>
+          <w:szCs w:val="28"/>
+        </w:rPr>
+      </w:pPr>
+      <w:r>
+        <w:rPr>
+          <w:sz w:val="28"/>
+          <w:szCs w:val="28"/>
+        </w:rPr>
+        <w:t>Functional Requirement:</w:t>
+      </w:r>
+    </w:p>
+    <w:p>
+      <w:pPr>
+        <w:rPr>
+          <w:sz w:val="28"/>
+          <w:szCs w:val="28"/>
+        </w:rPr>
+      </w:pPr>
+    </w:p>
+    <w:p>
+      <w:pPr>
+        <w:rPr>
+          <w:sz w:val="28"/>
+          <w:szCs w:val="28"/>
+        </w:rPr>
+      </w:pPr>
+      <w:r>
+        <w:rPr>
+          <w:sz w:val="28"/>
+          <w:szCs w:val="28"/>
+        </w:rPr>
+        <w:t>Visitor:</w:t>
+      </w:r>
+    </w:p>
+    <w:p>
+      <w:pPr>
+        <w:ind w:left="720"/>
+        <w:rPr>
+          <w:sz w:val="28"/>
+          <w:szCs w:val="28"/>
+        </w:rPr>
+      </w:pPr>
+    </w:p>
+    <w:p>
+      <w:pPr>
+        <w:ind w:left="720"/>
+        <w:rPr>
+          <w:sz w:val="28"/>
+          <w:szCs w:val="28"/>
+        </w:rPr>
+      </w:pPr>
+      <w:r>
+        <w:rPr>
+          <w:sz w:val="28"/>
+          <w:szCs w:val="28"/>
+        </w:rPr>
+        <w:t>Requirement:</w:t>
+      </w:r>
+    </w:p>
+    <w:p>
+      <w:pPr>
+        <w:ind w:left="720"/>
+        <w:rPr>
+          <w:sz w:val="28"/>
+          <w:szCs w:val="28"/>
+        </w:rPr>
+      </w:pPr>
+    </w:p>
+    <w:p>
+      <w:pPr>
+        <w:numPr>
+          <w:ilvl w:val="0"/>
+          <w:numId w:val="2"/>
+        </w:numPr>
+        <w:rPr>
+          <w:sz w:val="28"/>
+          <w:szCs w:val="28"/>
+        </w:rPr>
+      </w:pPr>
+      <w:r>
+        <w:rPr>
+          <w:sz w:val="28"/>
+          <w:szCs w:val="28"/>
+        </w:rPr>
+        <w:t>Can preview books and see detail about name, author, date of publish, category, edition, publisher of book.</w:t>
+      </w:r>
+    </w:p>
+    <w:p>
+      <w:pPr>
+        <w:numPr>
+          <w:ilvl w:val="0"/>
+          <w:numId w:val="2"/>
+        </w:numPr>
+        <w:rPr>
+          <w:sz w:val="28"/>
+          <w:szCs w:val="28"/>
+        </w:rPr>
+      </w:pPr>
+      <w:r>
+        <w:rPr>
+          <w:sz w:val="28"/>
+          <w:szCs w:val="28"/>
+        </w:rPr>
+        <w:t>Can’t read book without registration.</w:t>
+      </w:r>
+    </w:p>
+    <w:p>
+      <w:pPr>
+        <w:numPr>
+          <w:ilvl w:val="0"/>
+          <w:numId w:val="2"/>
+        </w:numPr>
+        <w:rPr>
+          <w:sz w:val="28"/>
+          <w:szCs w:val="28"/>
+        </w:rPr>
+      </w:pPr>
+      <w:r>
+        <w:rPr>
+          <w:sz w:val="28"/>
+          <w:szCs w:val="28"/>
+        </w:rPr>
+        <w:t>Register himself/herself by filling registration form.</w:t>
+      </w:r>
+    </w:p>
+    <w:p>
+      <w:pPr>
+        <w:numPr>
+          <w:ilvl w:val="0"/>
+          <w:numId w:val="2"/>
+        </w:numPr>
+        <w:rPr>
+          <w:sz w:val="28"/>
+          <w:szCs w:val="28"/>
+        </w:rPr>
+      </w:pPr>
+      <w:r>
+        <w:rPr>
+          <w:sz w:val="28"/>
+          <w:szCs w:val="28"/>
+        </w:rPr>
+        <w:t xml:space="preserve">User search </w:t>
+      </w:r>
+      <w:r>
+        <w:rPr>
+          <w:sz w:val="28"/>
+          <w:szCs w:val="28"/>
+        </w:rPr>
+        <w:t>feature to find books.</w:t>
+      </w:r>
+    </w:p>
+    <w:p>
+      <w:pPr>
+        <w:numPr>
+          <w:ilvl w:val="0"/>
+          <w:numId w:val="2"/>
+        </w:numPr>
+        <w:rPr>
+          <w:sz w:val="28"/>
+          <w:szCs w:val="28"/>
+        </w:rPr>
+      </w:pPr>
+      <w:r>
+        <w:rPr>
+          <w:sz w:val="28"/>
+          <w:szCs w:val="28"/>
+        </w:rPr>
+        <w:t>Can view categories of books.</w:t>
+      </w:r>
+    </w:p>
+    <w:p>
+      <w:pPr>
+        <w:numPr>
+          <w:ilvl w:val="0"/>
+          <w:numId w:val="2"/>
+        </w:numPr>
+        <w:rPr>
+          <w:sz w:val="28"/>
+          <w:szCs w:val="28"/>
+        </w:rPr>
+      </w:pPr>
+      <w:r>
+        <w:rPr>
+          <w:sz w:val="28"/>
+          <w:szCs w:val="28"/>
+        </w:rPr>
+        <w:t>Can login after registration.</w:t>
+      </w:r>
+    </w:p>
+    <w:p>
+      <w:pPr>
+        <w:numPr>
+          <w:ilvl w:val="0"/>
+          <w:numId w:val="2"/>
+        </w:numPr>
+        <w:rPr>
+          <w:sz w:val="28"/>
+          <w:szCs w:val="28"/>
+        </w:rPr>
+      </w:pPr>
+      <w:r>
+        <w:rPr>
+          <w:sz w:val="28"/>
+          <w:szCs w:val="28"/>
+        </w:rPr>
+        <w:t>Login using email and password after registration</w:t>
+      </w:r>
+    </w:p>
+    <w:p>
+      <w:pPr>
+        <w:rPr>
+          <w:sz w:val="28"/>
+          <w:szCs w:val="28"/>
+        </w:rPr>
+      </w:pPr>
+      <w:r>
+        <w:rPr>
+          <w:sz w:val="28"/>
+          <w:szCs w:val="28"/>
+        </w:rPr>
+        <w:lastRenderedPageBreak/>
+        <w:t>Reader:</w:t>
+      </w:r>
+    </w:p>
+    <w:p>
+      <w:pPr>
+        <w:rPr>
+          <w:sz w:val="28"/>
+          <w:szCs w:val="28"/>
+        </w:rPr>
+      </w:pPr>
+      <w:r>
+        <w:rPr>
+          <w:sz w:val="28"/>
+          <w:szCs w:val="28"/>
+        </w:rPr>
+        <w:tab/>
+      </w:r>
+      <w:bookmarkStart w:id="2" w:name="_GoBack"/>
       <w:bookmarkEnd w:id="2"/>
-      <w:r>
-        <w:rPr>
-          <w:sz w:val="32"/>
-          <w:szCs w:val="28"/>
-          <w:u w:val="single"/>
-        </w:rPr>
-        <w:t>Functional</w:t>
-      </w:r>
-      <w:r>
-        <w:rPr>
-          <w:sz w:val="32"/>
-          <w:szCs w:val="28"/>
-          <w:u w:val="single"/>
-        </w:rPr>
-        <w:t xml:space="preserve"> and non Functional Requirement</w:t>
-      </w:r>
-      <w:r>
-        <w:rPr>
-          <w:sz w:val="32"/>
-          <w:szCs w:val="28"/>
-          <w:u w:val="single"/>
-        </w:rPr>
-        <w:t>s:</w:t>
-      </w:r>
-    </w:p>
-    <w:p>
-      <w:pPr>
-        <w:rPr>
-          <w:sz w:val="28"/>
-          <w:szCs w:val="28"/>
-        </w:rPr>
-      </w:pPr>
-    </w:p>
-    <w:p>
-      <w:pPr>
-        <w:rPr>
-          <w:sz w:val="28"/>
-          <w:szCs w:val="28"/>
-        </w:rPr>
-      </w:pPr>
-      <w:r>
-        <w:rPr>
-          <w:sz w:val="28"/>
-          <w:szCs w:val="28"/>
-        </w:rPr>
-        <w:t>&lt;</w:t>
-      </w:r>
-      <w:r>
-        <w:rPr>
-          <w:color w:val="0000FF"/>
-          <w:sz w:val="28"/>
-          <w:szCs w:val="28"/>
-        </w:rPr>
-        <w:t>Write here in detail about the functional and non-functional requirements of your system in separate headings</w:t>
-      </w:r>
-      <w:r>
-        <w:rPr>
-          <w:sz w:val="28"/>
-          <w:szCs w:val="28"/>
-        </w:rPr>
-        <w:t>&gt;</w:t>
-      </w:r>
-    </w:p>
-    <w:p>
-      <w:pPr>
+    </w:p>
+    <w:p>
+      <w:pPr>
+        <w:ind w:left="720"/>
         <w:rPr>
           <w:sz w:val="28"/>
           <w:szCs w:val="28"/>
@@ -2289,7 +2575,6 @@
           <w:sz w:val="28"/>
           <w:szCs w:val="28"/>
         </w:rPr>
-        <w:lastRenderedPageBreak/>
         <w:t>&lt;</w:t>
       </w:r>
       <w:r>
@@ -2321,6 +2606,119 @@
 <file path=word/numbering.xml><?xml version="1.0" encoding="utf-8"?>
 <w:numbering xmlns:wpc="http://schemas.microsoft.com/office/word/2010/wordprocessingCanvas" xmlns:mc="http://schemas.openxmlformats.org/markup-compatibility/2006" xmlns:o="urn:schemas-microsoft-com:office:office" xmlns:r="http://schemas.openxmlformats.org/officeDocument/2006/relationships" xmlns:m="http://schemas.openxmlformats.org/officeDocument/2006/math" xmlns:v="urn:schemas-microsoft-com:vml" xmlns:wp14="http://schemas.microsoft.com/office/word/2010/wordprocessingDrawing" xmlns:wp="http://schemas.openxmlformats.org/drawingml/2006/wordprocessingDrawing" xmlns:w10="urn:schemas-microsoft-com:office:word" xmlns:w="http://schemas.openxmlformats.org/wordprocessingml/2006/main" xmlns:w14="http://schemas.microsoft.com/office/word/2010/wordml" xmlns:w15="http://schemas.microsoft.com/office/word/2012/wordml" xmlns:wpg="http://schemas.microsoft.com/office/word/2010/wordprocessingGroup" xmlns:wpi="http://schemas.microsoft.com/office/word/2010/wordprocessingInk" xmlns:wne="http://schemas.microsoft.com/office/word/2006/wordml" xmlns:wps="http://schemas.microsoft.com/office/word/2010/wordprocessingShape" mc:Ignorable="w14 w15 wp14">
   <w:abstractNum w:abstractNumId="0">
+    <w:nsid w:val="52B65065"/>
+    <w:multiLevelType w:val="hybridMultilevel"/>
+    <w:tmpl w:val="DBF4D666"/>
+    <w:lvl w:ilvl="0" w:tplc="04090001">
+      <w:start w:val="1"/>
+      <w:numFmt w:val="bullet"/>
+      <w:lvlText w:val=""/>
+      <w:lvlJc w:val="left"/>
+      <w:pPr>
+        <w:ind w:left="1440" w:hanging="360"/>
+      </w:pPr>
+      <w:rPr>
+        <w:rFonts w:ascii="Symbol" w:hAnsi="Symbol" w:hint="default"/>
+      </w:rPr>
+    </w:lvl>
+    <w:lvl w:ilvl="1" w:tplc="04090003" w:tentative="1">
+      <w:start w:val="1"/>
+      <w:numFmt w:val="bullet"/>
+      <w:lvlText w:val="o"/>
+      <w:lvlJc w:val="left"/>
+      <w:pPr>
+        <w:ind w:left="2160" w:hanging="360"/>
+      </w:pPr>
+      <w:rPr>
+        <w:rFonts w:ascii="Courier New" w:hAnsi="Courier New" w:cs="Courier New" w:hint="default"/>
+      </w:rPr>
+    </w:lvl>
+    <w:lvl w:ilvl="2" w:tplc="04090005" w:tentative="1">
+      <w:start w:val="1"/>
+      <w:numFmt w:val="bullet"/>
+      <w:lvlText w:val=""/>
+      <w:lvlJc w:val="left"/>
+      <w:pPr>
+        <w:ind w:left="2880" w:hanging="360"/>
+      </w:pPr>
+      <w:rPr>
+        <w:rFonts w:ascii="Wingdings" w:hAnsi="Wingdings" w:hint="default"/>
+      </w:rPr>
+    </w:lvl>
+    <w:lvl w:ilvl="3" w:tplc="04090001" w:tentative="1">
+      <w:start w:val="1"/>
+      <w:numFmt w:val="bullet"/>
+      <w:lvlText w:val=""/>
+      <w:lvlJc w:val="left"/>
+      <w:pPr>
+        <w:ind w:left="3600" w:hanging="360"/>
+      </w:pPr>
+      <w:rPr>
+        <w:rFonts w:ascii="Symbol" w:hAnsi="Symbol" w:hint="default"/>
+      </w:rPr>
+    </w:lvl>
+    <w:lvl w:ilvl="4" w:tplc="04090003" w:tentative="1">
+      <w:start w:val="1"/>
+      <w:numFmt w:val="bullet"/>
+      <w:lvlText w:val="o"/>
+      <w:lvlJc w:val="left"/>
+      <w:pPr>
+        <w:ind w:left="4320" w:hanging="360"/>
+      </w:pPr>
+      <w:rPr>
+        <w:rFonts w:ascii="Courier New" w:hAnsi="Courier New" w:cs="Courier New" w:hint="default"/>
+      </w:rPr>
+    </w:lvl>
+    <w:lvl w:ilvl="5" w:tplc="04090005" w:tentative="1">
+      <w:start w:val="1"/>
+      <w:numFmt w:val="bullet"/>
+      <w:lvlText w:val=""/>
+      <w:lvlJc w:val="left"/>
+      <w:pPr>
+        <w:ind w:left="5040" w:hanging="360"/>
+      </w:pPr>
+      <w:rPr>
+        <w:rFonts w:ascii="Wingdings" w:hAnsi="Wingdings" w:hint="default"/>
+      </w:rPr>
+    </w:lvl>
+    <w:lvl w:ilvl="6" w:tplc="04090001" w:tentative="1">
+      <w:start w:val="1"/>
+      <w:numFmt w:val="bullet"/>
+      <w:lvlText w:val=""/>
+      <w:lvlJc w:val="left"/>
+      <w:pPr>
+        <w:ind w:left="5760" w:hanging="360"/>
+      </w:pPr>
+      <w:rPr>
+        <w:rFonts w:ascii="Symbol" w:hAnsi="Symbol" w:hint="default"/>
+      </w:rPr>
+    </w:lvl>
+    <w:lvl w:ilvl="7" w:tplc="04090003" w:tentative="1">
+      <w:start w:val="1"/>
+      <w:numFmt w:val="bullet"/>
+      <w:lvlText w:val="o"/>
+      <w:lvlJc w:val="left"/>
+      <w:pPr>
+        <w:ind w:left="6480" w:hanging="360"/>
+      </w:pPr>
+      <w:rPr>
+        <w:rFonts w:ascii="Courier New" w:hAnsi="Courier New" w:cs="Courier New" w:hint="default"/>
+      </w:rPr>
+    </w:lvl>
+    <w:lvl w:ilvl="8" w:tplc="04090005" w:tentative="1">
+      <w:start w:val="1"/>
+      <w:numFmt w:val="bullet"/>
+      <w:lvlText w:val=""/>
+      <w:lvlJc w:val="left"/>
+      <w:pPr>
+        <w:ind w:left="7200" w:hanging="360"/>
+      </w:pPr>
+      <w:rPr>
+        <w:rFonts w:ascii="Wingdings" w:hAnsi="Wingdings" w:hint="default"/>
+      </w:rPr>
+    </w:lvl>
+  </w:abstractNum>
+  <w:abstractNum w:abstractNumId="1">
     <w:nsid w:val="5FF75267"/>
     <w:multiLevelType w:val="hybridMultilevel"/>
     <w:tmpl w:val="F1CEF900"/>
@@ -2434,6 +2832,9 @@
     </w:lvl>
   </w:abstractNum>
   <w:num w:numId="1">
+    <w:abstractNumId w:val="1"/>
+  </w:num>
+  <w:num w:numId="2">
     <w:abstractNumId w:val="0"/>
   </w:num>
 </w:numbering>
@@ -3102,4 +3503,16 @@
     </a:ext>
   </a:extLst>
 </a:theme>
+</file>
+
+<file path=customXml/item1.xml><?xml version="1.0" encoding="utf-8"?>
+<b:Sources xmlns:b="http://schemas.openxmlformats.org/officeDocument/2006/bibliography" xmlns="http://schemas.openxmlformats.org/officeDocument/2006/bibliography" SelectedStyle="\APASixthEditionOfficeOnline.xsl" StyleName="APA" Version="6"/>
+</file>
+
+<file path=customXml/itemProps1.xml><?xml version="1.0" encoding="utf-8"?>
+<ds:datastoreItem xmlns:ds="http://schemas.openxmlformats.org/officeDocument/2006/customXml" ds:itemID="{EBE2520F-3D67-4CF9-8E1F-AFDBF098A444}">
+  <ds:schemaRefs>
+    <ds:schemaRef ds:uri="http://schemas.openxmlformats.org/officeDocument/2006/bibliography"/>
+  </ds:schemaRefs>
+</ds:datastoreItem>
 </file>
</xml_diff>

<commit_message>
functional and non functional requirement done
</commit_message>
<xml_diff>
--- a/Document/F210273AE8.docx
+++ b/Document/F210273AE8.docx
@@ -1840,7 +1840,8 @@
     <w:p>
       <w:pPr>
         <w:rPr>
-          <w:sz w:val="32"/>
+          <w:b/>
+          <w:sz w:val="36"/>
           <w:szCs w:val="28"/>
           <w:u w:val="single"/>
         </w:rPr>
@@ -1849,194 +1850,171 @@
       <w:bookmarkEnd w:id="0"/>
       <w:r>
         <w:rPr>
+          <w:b/>
+          <w:sz w:val="36"/>
+          <w:szCs w:val="28"/>
+          <w:u w:val="single"/>
+        </w:rPr>
+        <w:t>Scope of Project:</w:t>
+      </w:r>
+      <w:bookmarkStart w:id="1" w:name="_GoBack"/>
+      <w:bookmarkEnd w:id="1"/>
+    </w:p>
+    <w:p>
+      <w:pPr>
+        <w:rPr>
           <w:sz w:val="32"/>
           <w:szCs w:val="28"/>
           <w:u w:val="single"/>
         </w:rPr>
-        <w:t>Scope of Project:</w:t>
-      </w:r>
-    </w:p>
-    <w:p>
-      <w:pPr>
-        <w:rPr>
+      </w:pPr>
+    </w:p>
+    <w:p>
+      <w:pPr>
+        <w:rPr>
+          <w:sz w:val="28"/>
+        </w:rPr>
+      </w:pPr>
+      <w:r>
+        <w:rPr>
+          <w:sz w:val="28"/>
+        </w:rPr>
+        <w:t>During these days visiting a library is such a hardy task and people don’t want to go there and spend their specious time. They</w:t>
+      </w:r>
+      <w:r>
+        <w:rPr>
+          <w:sz w:val="28"/>
+        </w:rPr>
+        <w:t xml:space="preserve"> just</w:t>
+      </w:r>
+      <w:r>
+        <w:rPr>
+          <w:sz w:val="28"/>
+        </w:rPr>
+        <w:t xml:space="preserve"> want to stay in their comfort zone and there they want</w:t>
+      </w:r>
+      <w:r>
+        <w:rPr>
+          <w:sz w:val="28"/>
+        </w:rPr>
+        <w:t xml:space="preserve"> to access of everything.</w:t>
+      </w:r>
+      <w:r>
+        <w:rPr>
+          <w:color w:val="212529"/>
+          <w:sz w:val="28"/>
+          <w:shd w:val="clear" w:color="auto" w:fill="FFFFFF"/>
+        </w:rPr>
+        <w:t xml:space="preserve"> To mitigate the issues of conventional and manual method of reservation and distribution of books to readers from library, E-Library Management System has been created</w:t>
+      </w:r>
+      <w:r>
+        <w:rPr>
+          <w:sz w:val="28"/>
+        </w:rPr>
+        <w:t>. E-Library is completely new library management system.</w:t>
+      </w:r>
+    </w:p>
+    <w:p>
+      <w:pPr>
+        <w:rPr>
+          <w:sz w:val="28"/>
+          <w:u w:val="single"/>
+        </w:rPr>
+      </w:pPr>
+    </w:p>
+    <w:p>
+      <w:pPr>
+        <w:rPr>
+          <w:sz w:val="28"/>
+        </w:rPr>
+      </w:pPr>
+      <w:r>
+        <w:rPr>
+          <w:sz w:val="28"/>
+        </w:rPr>
+        <w:t xml:space="preserve">E-Library is </w:t>
+      </w:r>
+      <w:r>
+        <w:rPr>
+          <w:sz w:val="28"/>
+        </w:rPr>
+        <w:t>web-based online library</w:t>
+      </w:r>
+      <w:r>
+        <w:rPr>
+          <w:sz w:val="28"/>
+        </w:rPr>
+        <w:t xml:space="preserve"> website which is maintain by librarian/Admin. He/she will upload books and maintain the information about author, category, and date of publish. Student/User will easily search books and read books online or even download books. They will search books according to their desires by using filters. With this computerized system there will be no loss of book record or member record which generally happens when a non-computerized system is used. Student will reads books where they left. This E-Library will help them in their study and also save their valuable time.</w:t>
+      </w:r>
+    </w:p>
+    <w:p>
+      <w:pPr>
+        <w:rPr>
+          <w:sz w:val="28"/>
+          <w:szCs w:val="28"/>
+        </w:rPr>
+      </w:pPr>
+    </w:p>
+    <w:p>
+      <w:pPr>
+        <w:rPr>
+          <w:b/>
+          <w:sz w:val="36"/>
+          <w:szCs w:val="28"/>
+          <w:u w:val="single"/>
+        </w:rPr>
+      </w:pPr>
+      <w:bookmarkStart w:id="2" w:name="FRNFR"/>
+      <w:bookmarkEnd w:id="2"/>
+      <w:r>
+        <w:rPr>
+          <w:b/>
+          <w:sz w:val="36"/>
+          <w:szCs w:val="28"/>
+          <w:u w:val="single"/>
+        </w:rPr>
+        <w:t>Functional</w:t>
+      </w:r>
+      <w:r>
+        <w:rPr>
+          <w:b/>
+          <w:sz w:val="36"/>
+          <w:szCs w:val="28"/>
+          <w:u w:val="single"/>
+        </w:rPr>
+        <w:t xml:space="preserve"> and non Functional Requirement</w:t>
+      </w:r>
+      <w:r>
+        <w:rPr>
+          <w:b/>
+          <w:sz w:val="36"/>
+          <w:szCs w:val="28"/>
+          <w:u w:val="single"/>
+        </w:rPr>
+        <w:t>s:</w:t>
+      </w:r>
+    </w:p>
+    <w:p>
+      <w:pPr>
+        <w:rPr>
+          <w:sz w:val="28"/>
+          <w:szCs w:val="28"/>
+        </w:rPr>
+      </w:pPr>
+    </w:p>
+    <w:p>
+      <w:pPr>
+        <w:rPr>
+          <w:b/>
           <w:sz w:val="32"/>
           <w:szCs w:val="28"/>
-          <w:u w:val="single"/>
-        </w:rPr>
-      </w:pPr>
-    </w:p>
-    <w:p>
-      <w:pPr>
-        <w:rPr>
-          <w:sz w:val="28"/>
-        </w:rPr>
-      </w:pPr>
-      <w:r>
-        <w:rPr>
-          <w:sz w:val="28"/>
-        </w:rPr>
-        <w:t>During these days visiting a library is such a hardy task and people don’t want to go there and spend their specious time. They</w:t>
-      </w:r>
-      <w:r>
-        <w:rPr>
-          <w:sz w:val="28"/>
-        </w:rPr>
-        <w:t xml:space="preserve"> just</w:t>
-      </w:r>
-      <w:r>
-        <w:rPr>
-          <w:sz w:val="28"/>
-        </w:rPr>
-        <w:t xml:space="preserve"> want to stay in their comfort zone and there they want</w:t>
-      </w:r>
-      <w:r>
-        <w:rPr>
-          <w:sz w:val="28"/>
-        </w:rPr>
-        <w:t xml:space="preserve"> to access of everything.</w:t>
-      </w:r>
-      <w:r>
-        <w:rPr>
-          <w:color w:val="212529"/>
-          <w:sz w:val="28"/>
-          <w:shd w:val="clear" w:color="auto" w:fill="FFFFFF"/>
-        </w:rPr>
-        <w:t xml:space="preserve"> </w:t>
-      </w:r>
-      <w:r>
-        <w:rPr>
-          <w:color w:val="212529"/>
-          <w:sz w:val="28"/>
-          <w:shd w:val="clear" w:color="auto" w:fill="FFFFFF"/>
-        </w:rPr>
-        <w:t xml:space="preserve">To mitigate the issues of conventional and manual method of reservation and distribution of books to readers from library, </w:t>
-      </w:r>
-      <w:r>
-        <w:rPr>
-          <w:color w:val="212529"/>
-          <w:sz w:val="28"/>
-          <w:shd w:val="clear" w:color="auto" w:fill="FFFFFF"/>
-        </w:rPr>
-        <w:t>E-</w:t>
-      </w:r>
-      <w:r>
-        <w:rPr>
-          <w:color w:val="212529"/>
-          <w:sz w:val="28"/>
-          <w:shd w:val="clear" w:color="auto" w:fill="FFFFFF"/>
-        </w:rPr>
-        <w:t xml:space="preserve">Library Management System has been </w:t>
-      </w:r>
-      <w:r>
-        <w:rPr>
-          <w:color w:val="212529"/>
-          <w:sz w:val="28"/>
-          <w:shd w:val="clear" w:color="auto" w:fill="FFFFFF"/>
-        </w:rPr>
-        <w:t>created</w:t>
-      </w:r>
-      <w:r>
-        <w:rPr>
-          <w:sz w:val="28"/>
-        </w:rPr>
-        <w:t>. E-Library is completely new library management system.</w:t>
-      </w:r>
-    </w:p>
-    <w:p>
-      <w:pPr>
-        <w:rPr>
-          <w:sz w:val="28"/>
-          <w:u w:val="single"/>
-        </w:rPr>
-      </w:pPr>
-    </w:p>
-    <w:p>
-      <w:pPr>
-        <w:rPr>
-          <w:sz w:val="28"/>
-        </w:rPr>
-      </w:pPr>
-      <w:r>
-        <w:rPr>
-          <w:sz w:val="28"/>
-        </w:rPr>
-        <w:t xml:space="preserve">E-Library is </w:t>
-      </w:r>
-      <w:r>
-        <w:rPr>
-          <w:sz w:val="28"/>
-        </w:rPr>
-        <w:t>web-based online library</w:t>
-      </w:r>
-      <w:r>
-        <w:rPr>
-          <w:sz w:val="28"/>
-        </w:rPr>
-        <w:t xml:space="preserve"> website which is maintain by librarian/Admin. He/she will upload books and maintain the information about author, category, and date of publish. Student/User will easily search books and read books online or even download books. They will search books according to their desires by using filters. With this computerized system there will be no loss of book record or member record which generally happens when a non-computerized system is used. Student will reads books where they left. This E-Library will help them in their study and also save their valuable time.</w:t>
-      </w:r>
-    </w:p>
-    <w:p>
-      <w:pPr>
-        <w:rPr>
-          <w:sz w:val="28"/>
-          <w:szCs w:val="28"/>
-        </w:rPr>
-      </w:pPr>
-    </w:p>
-    <w:p>
-      <w:pPr>
-        <w:rPr>
+        </w:rPr>
+      </w:pPr>
+      <w:r>
+        <w:rPr>
+          <w:b/>
           <w:sz w:val="32"/>
           <w:szCs w:val="28"/>
-          <w:u w:val="single"/>
-        </w:rPr>
-      </w:pPr>
-      <w:bookmarkStart w:id="1" w:name="FRNFR"/>
-      <w:bookmarkEnd w:id="1"/>
-      <w:r>
-        <w:rPr>
-          <w:sz w:val="32"/>
-          <w:szCs w:val="28"/>
-          <w:u w:val="single"/>
-        </w:rPr>
-        <w:t>Functional</w:t>
-      </w:r>
-      <w:r>
-        <w:rPr>
-          <w:sz w:val="32"/>
-          <w:szCs w:val="28"/>
-          <w:u w:val="single"/>
-        </w:rPr>
-        <w:t xml:space="preserve"> and non Functional Requirement</w:t>
-      </w:r>
-      <w:r>
-        <w:rPr>
-          <w:sz w:val="32"/>
-          <w:szCs w:val="28"/>
-          <w:u w:val="single"/>
-        </w:rPr>
-        <w:t>s:</w:t>
-      </w:r>
-    </w:p>
-    <w:p>
-      <w:pPr>
-        <w:rPr>
-          <w:sz w:val="28"/>
-          <w:szCs w:val="28"/>
-        </w:rPr>
-      </w:pPr>
-    </w:p>
-    <w:p>
-      <w:pPr>
-        <w:rPr>
-          <w:sz w:val="28"/>
-          <w:szCs w:val="28"/>
-        </w:rPr>
-      </w:pPr>
-      <w:r>
-        <w:rPr>
-          <w:sz w:val="28"/>
-          <w:szCs w:val="28"/>
         </w:rPr>
         <w:t>Functional Requirement:</w:t>
       </w:r>
@@ -2052,14 +2030,18 @@
     <w:p>
       <w:pPr>
         <w:rPr>
-          <w:sz w:val="28"/>
-          <w:szCs w:val="28"/>
-        </w:rPr>
-      </w:pPr>
-      <w:r>
-        <w:rPr>
-          <w:sz w:val="28"/>
-          <w:szCs w:val="28"/>
+          <w:b/>
+          <w:sz w:val="28"/>
+          <w:szCs w:val="28"/>
+          <w:u w:val="single"/>
+        </w:rPr>
+      </w:pPr>
+      <w:r>
+        <w:rPr>
+          <w:b/>
+          <w:sz w:val="28"/>
+          <w:szCs w:val="28"/>
+          <w:u w:val="single"/>
         </w:rPr>
         <w:t>Visitor:</w:t>
       </w:r>
@@ -2235,22 +2217,26 @@
           <w:sz w:val="28"/>
           <w:szCs w:val="28"/>
         </w:rPr>
+        <w:lastRenderedPageBreak/>
         <w:t>Login using email and password after registration</w:t>
       </w:r>
     </w:p>
     <w:p>
       <w:pPr>
         <w:rPr>
-          <w:sz w:val="28"/>
-          <w:szCs w:val="28"/>
-        </w:rPr>
-      </w:pPr>
-      <w:r>
-        <w:rPr>
-          <w:sz w:val="28"/>
-          <w:szCs w:val="28"/>
-        </w:rPr>
-        <w:lastRenderedPageBreak/>
+          <w:b/>
+          <w:sz w:val="28"/>
+          <w:szCs w:val="28"/>
+          <w:u w:val="single"/>
+        </w:rPr>
+      </w:pPr>
+      <w:r>
+        <w:rPr>
+          <w:b/>
+          <w:sz w:val="28"/>
+          <w:szCs w:val="28"/>
+          <w:u w:val="single"/>
+        </w:rPr>
         <w:t>Reader:</w:t>
       </w:r>
     </w:p>
@@ -2268,8 +2254,1030 @@
         </w:rPr>
         <w:tab/>
       </w:r>
-      <w:bookmarkStart w:id="2" w:name="_GoBack"/>
-      <w:bookmarkEnd w:id="2"/>
+    </w:p>
+    <w:p>
+      <w:pPr>
+        <w:rPr>
+          <w:sz w:val="28"/>
+          <w:szCs w:val="28"/>
+        </w:rPr>
+      </w:pPr>
+      <w:r>
+        <w:rPr>
+          <w:sz w:val="28"/>
+          <w:szCs w:val="28"/>
+        </w:rPr>
+        <w:tab/>
+        <w:t>Requirement:</w:t>
+      </w:r>
+    </w:p>
+    <w:p>
+      <w:pPr>
+        <w:rPr>
+          <w:sz w:val="28"/>
+          <w:szCs w:val="28"/>
+        </w:rPr>
+      </w:pPr>
+    </w:p>
+    <w:p>
+      <w:pPr>
+        <w:numPr>
+          <w:ilvl w:val="0"/>
+          <w:numId w:val="5"/>
+        </w:numPr>
+        <w:rPr>
+          <w:sz w:val="28"/>
+          <w:szCs w:val="28"/>
+        </w:rPr>
+      </w:pPr>
+      <w:r>
+        <w:rPr>
+          <w:sz w:val="28"/>
+          <w:szCs w:val="28"/>
+        </w:rPr>
+        <w:t>Can login by providing email and password.</w:t>
+      </w:r>
+    </w:p>
+    <w:p>
+      <w:pPr>
+        <w:numPr>
+          <w:ilvl w:val="0"/>
+          <w:numId w:val="5"/>
+        </w:numPr>
+        <w:rPr>
+          <w:sz w:val="28"/>
+          <w:szCs w:val="28"/>
+        </w:rPr>
+      </w:pPr>
+      <w:r>
+        <w:rPr>
+          <w:sz w:val="28"/>
+          <w:szCs w:val="28"/>
+        </w:rPr>
+        <w:t>Can add/remove books to/from personal bookshelf.</w:t>
+      </w:r>
+    </w:p>
+    <w:p>
+      <w:pPr>
+        <w:numPr>
+          <w:ilvl w:val="0"/>
+          <w:numId w:val="5"/>
+        </w:numPr>
+        <w:rPr>
+          <w:sz w:val="28"/>
+          <w:szCs w:val="28"/>
+        </w:rPr>
+      </w:pPr>
+      <w:r>
+        <w:rPr>
+          <w:sz w:val="28"/>
+          <w:szCs w:val="28"/>
+        </w:rPr>
+        <w:t>Can searching different books using different filter.</w:t>
+      </w:r>
+    </w:p>
+    <w:p>
+      <w:pPr>
+        <w:numPr>
+          <w:ilvl w:val="0"/>
+          <w:numId w:val="5"/>
+        </w:numPr>
+        <w:rPr>
+          <w:sz w:val="28"/>
+          <w:szCs w:val="28"/>
+        </w:rPr>
+      </w:pPr>
+      <w:r>
+        <w:rPr>
+          <w:sz w:val="28"/>
+          <w:szCs w:val="28"/>
+        </w:rPr>
+        <w:t>Can view book shelf.</w:t>
+      </w:r>
+    </w:p>
+    <w:p>
+      <w:pPr>
+        <w:numPr>
+          <w:ilvl w:val="0"/>
+          <w:numId w:val="5"/>
+        </w:numPr>
+        <w:rPr>
+          <w:sz w:val="28"/>
+          <w:szCs w:val="28"/>
+        </w:rPr>
+      </w:pPr>
+      <w:r>
+        <w:rPr>
+          <w:sz w:val="28"/>
+          <w:szCs w:val="28"/>
+        </w:rPr>
+        <w:t>Can reading books from where they left.</w:t>
+      </w:r>
+    </w:p>
+    <w:p>
+      <w:pPr>
+        <w:numPr>
+          <w:ilvl w:val="0"/>
+          <w:numId w:val="5"/>
+        </w:numPr>
+        <w:rPr>
+          <w:sz w:val="28"/>
+          <w:szCs w:val="28"/>
+        </w:rPr>
+      </w:pPr>
+      <w:r>
+        <w:rPr>
+          <w:sz w:val="28"/>
+          <w:szCs w:val="28"/>
+        </w:rPr>
+        <w:t>Can logout.</w:t>
+      </w:r>
+    </w:p>
+    <w:p>
+      <w:pPr>
+        <w:rPr>
+          <w:sz w:val="28"/>
+          <w:szCs w:val="28"/>
+        </w:rPr>
+      </w:pPr>
+    </w:p>
+    <w:p>
+      <w:pPr>
+        <w:rPr>
+          <w:b/>
+          <w:sz w:val="28"/>
+          <w:szCs w:val="28"/>
+          <w:u w:val="single"/>
+        </w:rPr>
+      </w:pPr>
+      <w:r>
+        <w:rPr>
+          <w:b/>
+          <w:sz w:val="28"/>
+          <w:szCs w:val="28"/>
+          <w:u w:val="single"/>
+        </w:rPr>
+        <w:t>Administration:</w:t>
+      </w:r>
+    </w:p>
+    <w:p>
+      <w:pPr>
+        <w:rPr>
+          <w:sz w:val="28"/>
+          <w:szCs w:val="28"/>
+        </w:rPr>
+      </w:pPr>
+    </w:p>
+    <w:p>
+      <w:pPr>
+        <w:rPr>
+          <w:sz w:val="28"/>
+          <w:szCs w:val="28"/>
+        </w:rPr>
+      </w:pPr>
+      <w:r>
+        <w:rPr>
+          <w:sz w:val="28"/>
+          <w:szCs w:val="28"/>
+        </w:rPr>
+        <w:tab/>
+        <w:t>Requirement:</w:t>
+      </w:r>
+    </w:p>
+    <w:p>
+      <w:pPr>
+        <w:rPr>
+          <w:sz w:val="28"/>
+          <w:szCs w:val="28"/>
+        </w:rPr>
+      </w:pPr>
+      <w:r>
+        <w:rPr>
+          <w:sz w:val="28"/>
+          <w:szCs w:val="28"/>
+        </w:rPr>
+        <w:tab/>
+      </w:r>
+    </w:p>
+    <w:p>
+      <w:pPr>
+        <w:numPr>
+          <w:ilvl w:val="0"/>
+          <w:numId w:val="6"/>
+        </w:numPr>
+        <w:rPr>
+          <w:sz w:val="28"/>
+          <w:szCs w:val="28"/>
+        </w:rPr>
+      </w:pPr>
+      <w:r>
+        <w:rPr>
+          <w:sz w:val="28"/>
+          <w:szCs w:val="28"/>
+        </w:rPr>
+        <w:t>Can access admin portal by login authentication.</w:t>
+      </w:r>
+    </w:p>
+    <w:p>
+      <w:pPr>
+        <w:numPr>
+          <w:ilvl w:val="0"/>
+          <w:numId w:val="6"/>
+        </w:numPr>
+        <w:rPr>
+          <w:sz w:val="28"/>
+          <w:szCs w:val="28"/>
+        </w:rPr>
+      </w:pPr>
+      <w:r>
+        <w:rPr>
+          <w:sz w:val="28"/>
+          <w:szCs w:val="28"/>
+        </w:rPr>
+        <w:t>Add/Remove/Edit books.</w:t>
+      </w:r>
+    </w:p>
+    <w:p>
+      <w:pPr>
+        <w:numPr>
+          <w:ilvl w:val="0"/>
+          <w:numId w:val="6"/>
+        </w:numPr>
+        <w:rPr>
+          <w:sz w:val="28"/>
+          <w:szCs w:val="28"/>
+        </w:rPr>
+      </w:pPr>
+      <w:r>
+        <w:rPr>
+          <w:sz w:val="28"/>
+          <w:szCs w:val="28"/>
+        </w:rPr>
+        <w:t>Add/Delete/Update categories.</w:t>
+      </w:r>
+    </w:p>
+    <w:p>
+      <w:pPr>
+        <w:numPr>
+          <w:ilvl w:val="0"/>
+          <w:numId w:val="6"/>
+        </w:numPr>
+        <w:rPr>
+          <w:sz w:val="28"/>
+          <w:szCs w:val="28"/>
+        </w:rPr>
+      </w:pPr>
+      <w:r>
+        <w:rPr>
+          <w:sz w:val="28"/>
+          <w:szCs w:val="28"/>
+        </w:rPr>
+        <w:t>View available book list.</w:t>
+      </w:r>
+    </w:p>
+    <w:p>
+      <w:pPr>
+        <w:numPr>
+          <w:ilvl w:val="0"/>
+          <w:numId w:val="6"/>
+        </w:numPr>
+        <w:rPr>
+          <w:sz w:val="28"/>
+          <w:szCs w:val="28"/>
+        </w:rPr>
+      </w:pPr>
+      <w:r>
+        <w:rPr>
+          <w:sz w:val="28"/>
+          <w:szCs w:val="28"/>
+        </w:rPr>
+        <w:t>View readers of website.</w:t>
+      </w:r>
+    </w:p>
+    <w:p>
+      <w:pPr>
+        <w:numPr>
+          <w:ilvl w:val="0"/>
+          <w:numId w:val="6"/>
+        </w:numPr>
+        <w:rPr>
+          <w:sz w:val="28"/>
+          <w:szCs w:val="28"/>
+        </w:rPr>
+      </w:pPr>
+      <w:r>
+        <w:rPr>
+          <w:sz w:val="28"/>
+          <w:szCs w:val="28"/>
+        </w:rPr>
+        <w:t>Manage readers.</w:t>
+      </w:r>
+    </w:p>
+    <w:p>
+      <w:pPr>
+        <w:rPr>
+          <w:sz w:val="28"/>
+          <w:szCs w:val="28"/>
+        </w:rPr>
+      </w:pPr>
+    </w:p>
+    <w:p>
+      <w:pPr>
+        <w:rPr>
+          <w:sz w:val="28"/>
+          <w:szCs w:val="28"/>
+        </w:rPr>
+      </w:pPr>
+      <w:r>
+        <w:rPr>
+          <w:b/>
+          <w:sz w:val="28"/>
+          <w:szCs w:val="28"/>
+          <w:u w:val="single"/>
+        </w:rPr>
+        <w:t>System:</w:t>
+      </w:r>
+    </w:p>
+    <w:p>
+      <w:pPr>
+        <w:rPr>
+          <w:sz w:val="28"/>
+          <w:szCs w:val="28"/>
+        </w:rPr>
+      </w:pPr>
+    </w:p>
+    <w:p>
+      <w:pPr>
+        <w:rPr>
+          <w:sz w:val="28"/>
+          <w:szCs w:val="28"/>
+        </w:rPr>
+      </w:pPr>
+      <w:r>
+        <w:rPr>
+          <w:sz w:val="28"/>
+          <w:szCs w:val="28"/>
+        </w:rPr>
+        <w:tab/>
+        <w:t>Requirements:</w:t>
+      </w:r>
+    </w:p>
+    <w:p>
+      <w:pPr>
+        <w:rPr>
+          <w:sz w:val="28"/>
+          <w:szCs w:val="28"/>
+        </w:rPr>
+      </w:pPr>
+    </w:p>
+    <w:p>
+      <w:pPr>
+        <w:numPr>
+          <w:ilvl w:val="0"/>
+          <w:numId w:val="7"/>
+        </w:numPr>
+        <w:rPr>
+          <w:sz w:val="28"/>
+          <w:szCs w:val="28"/>
+        </w:rPr>
+      </w:pPr>
+      <w:r>
+        <w:rPr>
+          <w:sz w:val="28"/>
+          <w:szCs w:val="28"/>
+        </w:rPr>
+        <w:t>Nobody can read books without login.</w:t>
+      </w:r>
+    </w:p>
+    <w:p>
+      <w:pPr>
+        <w:numPr>
+          <w:ilvl w:val="0"/>
+          <w:numId w:val="7"/>
+        </w:numPr>
+        <w:rPr>
+          <w:sz w:val="28"/>
+          <w:szCs w:val="28"/>
+        </w:rPr>
+      </w:pPr>
+      <w:r>
+        <w:rPr>
+          <w:sz w:val="28"/>
+          <w:szCs w:val="28"/>
+        </w:rPr>
+        <w:t>Nobody can login before registration.</w:t>
+      </w:r>
+    </w:p>
+    <w:p>
+      <w:pPr>
+        <w:numPr>
+          <w:ilvl w:val="0"/>
+          <w:numId w:val="7"/>
+        </w:numPr>
+        <w:rPr>
+          <w:sz w:val="28"/>
+          <w:szCs w:val="28"/>
+        </w:rPr>
+      </w:pPr>
+      <w:r>
+        <w:rPr>
+          <w:sz w:val="28"/>
+          <w:szCs w:val="28"/>
+        </w:rPr>
+        <w:t>No one can view can access reader portal without login.</w:t>
+      </w:r>
+    </w:p>
+    <w:p>
+      <w:pPr>
+        <w:numPr>
+          <w:ilvl w:val="0"/>
+          <w:numId w:val="7"/>
+        </w:numPr>
+        <w:rPr>
+          <w:sz w:val="28"/>
+          <w:szCs w:val="28"/>
+        </w:rPr>
+      </w:pPr>
+      <w:r>
+        <w:rPr>
+          <w:sz w:val="28"/>
+          <w:szCs w:val="28"/>
+        </w:rPr>
+        <w:t>Searching feature based on different filters.</w:t>
+      </w:r>
+    </w:p>
+    <w:p>
+      <w:pPr>
+        <w:numPr>
+          <w:ilvl w:val="0"/>
+          <w:numId w:val="7"/>
+        </w:numPr>
+        <w:rPr>
+          <w:sz w:val="28"/>
+          <w:szCs w:val="28"/>
+        </w:rPr>
+      </w:pPr>
+      <w:r>
+        <w:rPr>
+          <w:sz w:val="28"/>
+          <w:szCs w:val="28"/>
+        </w:rPr>
+        <w:t>Categories are available to everyone.</w:t>
+      </w:r>
+    </w:p>
+    <w:p>
+      <w:pPr>
+        <w:numPr>
+          <w:ilvl w:val="0"/>
+          <w:numId w:val="7"/>
+        </w:numPr>
+        <w:rPr>
+          <w:sz w:val="28"/>
+          <w:szCs w:val="28"/>
+        </w:rPr>
+      </w:pPr>
+      <w:r>
+        <w:rPr>
+          <w:sz w:val="28"/>
+          <w:szCs w:val="28"/>
+        </w:rPr>
+        <w:t>At least contain 3 books in each category.</w:t>
+      </w:r>
+    </w:p>
+    <w:p>
+      <w:pPr>
+        <w:numPr>
+          <w:ilvl w:val="0"/>
+          <w:numId w:val="7"/>
+        </w:numPr>
+        <w:rPr>
+          <w:sz w:val="28"/>
+          <w:szCs w:val="28"/>
+        </w:rPr>
+      </w:pPr>
+      <w:r>
+        <w:rPr>
+          <w:sz w:val="28"/>
+          <w:szCs w:val="28"/>
+        </w:rPr>
+        <w:t>Proper validation of different forms.</w:t>
+      </w:r>
+    </w:p>
+    <w:p>
+      <w:pPr>
+        <w:numPr>
+          <w:ilvl w:val="0"/>
+          <w:numId w:val="7"/>
+        </w:numPr>
+        <w:rPr>
+          <w:sz w:val="28"/>
+          <w:szCs w:val="28"/>
+        </w:rPr>
+      </w:pPr>
+      <w:r>
+        <w:rPr>
+          <w:sz w:val="28"/>
+          <w:szCs w:val="28"/>
+        </w:rPr>
+        <w:t>No one can access admin portal without login authentication.</w:t>
+      </w:r>
+    </w:p>
+    <w:p>
+      <w:pPr>
+        <w:numPr>
+          <w:ilvl w:val="0"/>
+          <w:numId w:val="7"/>
+        </w:numPr>
+        <w:rPr>
+          <w:sz w:val="28"/>
+          <w:szCs w:val="28"/>
+        </w:rPr>
+      </w:pPr>
+      <w:r>
+        <w:rPr>
+          <w:sz w:val="28"/>
+          <w:szCs w:val="28"/>
+        </w:rPr>
+        <w:t>Only register user can read and download books.</w:t>
+      </w:r>
+    </w:p>
+    <w:p>
+      <w:pPr>
+        <w:rPr>
+          <w:sz w:val="28"/>
+          <w:szCs w:val="28"/>
+        </w:rPr>
+      </w:pPr>
+    </w:p>
+    <w:p>
+      <w:pPr>
+        <w:rPr>
+          <w:b/>
+          <w:sz w:val="32"/>
+          <w:szCs w:val="28"/>
+        </w:rPr>
+      </w:pPr>
+      <w:r>
+        <w:rPr>
+          <w:b/>
+          <w:sz w:val="32"/>
+          <w:szCs w:val="28"/>
+        </w:rPr>
+        <w:t>Non-Functional</w:t>
+      </w:r>
+      <w:r>
+        <w:rPr>
+          <w:b/>
+          <w:sz w:val="32"/>
+          <w:szCs w:val="28"/>
+        </w:rPr>
+        <w:t xml:space="preserve"> </w:t>
+      </w:r>
+      <w:r>
+        <w:rPr>
+          <w:b/>
+          <w:sz w:val="32"/>
+          <w:szCs w:val="28"/>
+        </w:rPr>
+        <w:t>R</w:t>
+      </w:r>
+      <w:r>
+        <w:rPr>
+          <w:b/>
+          <w:sz w:val="32"/>
+          <w:szCs w:val="28"/>
+        </w:rPr>
+        <w:t>equirement:</w:t>
+      </w:r>
+    </w:p>
+    <w:p>
+      <w:pPr>
+        <w:rPr>
+          <w:sz w:val="28"/>
+          <w:szCs w:val="28"/>
+        </w:rPr>
+      </w:pPr>
+    </w:p>
+    <w:p>
+      <w:pPr>
+        <w:rPr>
+          <w:sz w:val="28"/>
+          <w:szCs w:val="28"/>
+        </w:rPr>
+      </w:pPr>
+    </w:p>
+    <w:p>
+      <w:pPr>
+        <w:numPr>
+          <w:ilvl w:val="0"/>
+          <w:numId w:val="8"/>
+        </w:numPr>
+        <w:rPr>
+          <w:b/>
+          <w:sz w:val="28"/>
+          <w:szCs w:val="28"/>
+        </w:rPr>
+      </w:pPr>
+      <w:r>
+        <w:rPr>
+          <w:b/>
+          <w:sz w:val="28"/>
+          <w:szCs w:val="28"/>
+        </w:rPr>
+        <w:t>Efficiency</w:t>
+      </w:r>
+    </w:p>
+    <w:p>
+      <w:pPr>
+        <w:ind w:left="2160"/>
+        <w:rPr>
+          <w:sz w:val="28"/>
+          <w:szCs w:val="28"/>
+        </w:rPr>
+      </w:pPr>
+    </w:p>
+    <w:p>
+      <w:pPr>
+        <w:ind w:left="2160"/>
+        <w:rPr>
+          <w:sz w:val="28"/>
+          <w:szCs w:val="28"/>
+        </w:rPr>
+      </w:pPr>
+      <w:r>
+        <w:rPr>
+          <w:sz w:val="28"/>
+          <w:szCs w:val="28"/>
+        </w:rPr>
+        <w:t>User easily access searching and load books at fast speed. Books are available on index page.</w:t>
+      </w:r>
+    </w:p>
+    <w:p>
+      <w:pPr>
+        <w:ind w:left="2160"/>
+        <w:rPr>
+          <w:sz w:val="28"/>
+          <w:szCs w:val="28"/>
+        </w:rPr>
+      </w:pPr>
+    </w:p>
+    <w:p>
+      <w:pPr>
+        <w:numPr>
+          <w:ilvl w:val="0"/>
+          <w:numId w:val="8"/>
+        </w:numPr>
+        <w:rPr>
+          <w:b/>
+          <w:sz w:val="28"/>
+          <w:szCs w:val="28"/>
+        </w:rPr>
+      </w:pPr>
+      <w:r>
+        <w:rPr>
+          <w:b/>
+          <w:sz w:val="28"/>
+          <w:szCs w:val="28"/>
+        </w:rPr>
+        <w:t>Reliability</w:t>
+      </w:r>
+    </w:p>
+    <w:p>
+      <w:pPr>
+        <w:ind w:left="2160"/>
+        <w:rPr>
+          <w:sz w:val="28"/>
+          <w:szCs w:val="28"/>
+        </w:rPr>
+      </w:pPr>
+    </w:p>
+    <w:p>
+      <w:pPr>
+        <w:ind w:left="2160"/>
+        <w:rPr>
+          <w:sz w:val="28"/>
+          <w:szCs w:val="28"/>
+        </w:rPr>
+      </w:pPr>
+      <w:r>
+        <w:rPr>
+          <w:sz w:val="28"/>
+          <w:szCs w:val="28"/>
+        </w:rPr>
+        <w:t xml:space="preserve">The system should accurately performs member </w:t>
+      </w:r>
+      <w:r>
+        <w:rPr>
+          <w:sz w:val="28"/>
+          <w:szCs w:val="28"/>
+        </w:rPr>
+        <w:t>registration, member</w:t>
+      </w:r>
+      <w:r>
+        <w:rPr>
+          <w:sz w:val="28"/>
+          <w:szCs w:val="28"/>
+        </w:rPr>
+        <w:t xml:space="preserve"> </w:t>
+      </w:r>
+      <w:r>
+        <w:rPr>
+          <w:sz w:val="28"/>
+          <w:szCs w:val="28"/>
+        </w:rPr>
+        <w:t>validation,</w:t>
+      </w:r>
+      <w:r>
+        <w:rPr>
+          <w:sz w:val="28"/>
+          <w:szCs w:val="28"/>
+        </w:rPr>
+        <w:t xml:space="preserve"> report generation, and search</w:t>
+      </w:r>
+      <w:r>
+        <w:rPr>
+          <w:sz w:val="28"/>
+          <w:szCs w:val="28"/>
+        </w:rPr>
+        <w:t>.</w:t>
+      </w:r>
+    </w:p>
+    <w:p>
+      <w:pPr>
+        <w:rPr>
+          <w:sz w:val="28"/>
+          <w:szCs w:val="28"/>
+        </w:rPr>
+      </w:pPr>
+    </w:p>
+    <w:p>
+      <w:pPr>
+        <w:numPr>
+          <w:ilvl w:val="0"/>
+          <w:numId w:val="8"/>
+        </w:numPr>
+        <w:rPr>
+          <w:b/>
+          <w:sz w:val="28"/>
+          <w:szCs w:val="28"/>
+        </w:rPr>
+      </w:pPr>
+      <w:r>
+        <w:rPr>
+          <w:b/>
+          <w:sz w:val="28"/>
+          <w:szCs w:val="28"/>
+        </w:rPr>
+        <w:t>Usability</w:t>
+      </w:r>
+    </w:p>
+    <w:p>
+      <w:pPr>
+        <w:ind w:left="2160"/>
+        <w:rPr>
+          <w:sz w:val="28"/>
+          <w:szCs w:val="28"/>
+        </w:rPr>
+      </w:pPr>
+    </w:p>
+    <w:p>
+      <w:pPr>
+        <w:ind w:left="2160"/>
+        <w:rPr>
+          <w:sz w:val="28"/>
+          <w:szCs w:val="28"/>
+        </w:rPr>
+      </w:pPr>
+      <w:r>
+        <w:rPr>
+          <w:sz w:val="28"/>
+          <w:szCs w:val="28"/>
+        </w:rPr>
+        <w:t>The system is designed for a user friendly environment so that student and staff of library can perform the various tasks easily and in an effective way.</w:t>
+      </w:r>
+    </w:p>
+    <w:p>
+      <w:pPr>
+        <w:rPr>
+          <w:sz w:val="28"/>
+          <w:szCs w:val="28"/>
+        </w:rPr>
+      </w:pPr>
+      <w:r>
+        <w:rPr>
+          <w:sz w:val="28"/>
+          <w:szCs w:val="28"/>
+        </w:rPr>
+        <w:tab/>
+      </w:r>
+    </w:p>
+    <w:p>
+      <w:pPr>
+        <w:numPr>
+          <w:ilvl w:val="0"/>
+          <w:numId w:val="8"/>
+        </w:numPr>
+        <w:shd w:val="clear" w:color="auto" w:fill="FFFFFF"/>
+        <w:textAlignment w:val="baseline"/>
+        <w:rPr>
+          <w:b/>
+          <w:color w:val="273239"/>
+          <w:spacing w:val="2"/>
+          <w:sz w:val="28"/>
+          <w:szCs w:val="28"/>
+        </w:rPr>
+      </w:pPr>
+      <w:r>
+        <w:rPr>
+          <w:b/>
+          <w:color w:val="273239"/>
+          <w:spacing w:val="2"/>
+          <w:sz w:val="28"/>
+          <w:szCs w:val="28"/>
+        </w:rPr>
+        <w:t>Security</w:t>
+      </w:r>
+      <w:r>
+        <w:rPr>
+          <w:b/>
+          <w:color w:val="273239"/>
+          <w:spacing w:val="2"/>
+          <w:sz w:val="28"/>
+          <w:szCs w:val="28"/>
+        </w:rPr>
+        <w:t>:</w:t>
+      </w:r>
+    </w:p>
+    <w:p>
+      <w:pPr>
+        <w:ind w:left="2160"/>
+        <w:rPr>
+          <w:sz w:val="28"/>
+          <w:szCs w:val="28"/>
+        </w:rPr>
+      </w:pPr>
+    </w:p>
+    <w:p>
+      <w:pPr>
+        <w:ind w:left="2160"/>
+        <w:rPr>
+          <w:sz w:val="28"/>
+          <w:szCs w:val="28"/>
+        </w:rPr>
+      </w:pPr>
+      <w:r>
+        <w:rPr>
+          <w:sz w:val="28"/>
+          <w:szCs w:val="28"/>
+        </w:rPr>
+        <w:t>System must be secure</w:t>
+      </w:r>
+      <w:r>
+        <w:rPr>
+          <w:sz w:val="28"/>
+          <w:szCs w:val="28"/>
+        </w:rPr>
+        <w:t>, no one can access authenticate pages without proper login</w:t>
+      </w:r>
+      <w:r>
+        <w:rPr>
+          <w:sz w:val="28"/>
+          <w:szCs w:val="28"/>
+        </w:rPr>
+        <w:t>.</w:t>
+      </w:r>
+    </w:p>
+    <w:p>
+      <w:pPr>
+        <w:rPr>
+          <w:sz w:val="28"/>
+          <w:szCs w:val="28"/>
+        </w:rPr>
+      </w:pPr>
+    </w:p>
+    <w:p>
+      <w:pPr>
+        <w:numPr>
+          <w:ilvl w:val="0"/>
+          <w:numId w:val="8"/>
+        </w:numPr>
+        <w:rPr>
+          <w:sz w:val="28"/>
+          <w:szCs w:val="28"/>
+        </w:rPr>
+      </w:pPr>
+      <w:r>
+        <w:rPr>
+          <w:b/>
+          <w:bCs/>
+          <w:color w:val="273239"/>
+          <w:spacing w:val="2"/>
+          <w:sz w:val="28"/>
+          <w:szCs w:val="28"/>
+          <w:bdr w:val="none" w:sz="0" w:space="0" w:color="auto" w:frame="1"/>
+          <w:shd w:val="clear" w:color="auto" w:fill="FFFFFF"/>
+        </w:rPr>
+        <w:t>Lifecycle</w:t>
+      </w:r>
+      <w:r>
+        <w:rPr>
+          <w:sz w:val="28"/>
+          <w:szCs w:val="28"/>
+        </w:rPr>
+        <w:t>:</w:t>
+      </w:r>
+    </w:p>
+    <w:p>
+      <w:pPr>
+        <w:ind w:left="2160"/>
+        <w:rPr>
+          <w:bCs/>
+          <w:color w:val="273239"/>
+          <w:spacing w:val="2"/>
+          <w:sz w:val="28"/>
+          <w:szCs w:val="28"/>
+          <w:bdr w:val="none" w:sz="0" w:space="0" w:color="auto" w:frame="1"/>
+          <w:shd w:val="clear" w:color="auto" w:fill="FFFFFF"/>
+        </w:rPr>
+      </w:pPr>
+    </w:p>
+    <w:p>
+      <w:pPr>
+        <w:ind w:left="2160"/>
+        <w:rPr>
+          <w:sz w:val="28"/>
+          <w:szCs w:val="28"/>
+        </w:rPr>
+      </w:pPr>
+      <w:r>
+        <w:rPr>
+          <w:bCs/>
+          <w:color w:val="273239"/>
+          <w:spacing w:val="2"/>
+          <w:sz w:val="28"/>
+          <w:szCs w:val="28"/>
+          <w:bdr w:val="none" w:sz="0" w:space="0" w:color="auto" w:frame="1"/>
+          <w:shd w:val="clear" w:color="auto" w:fill="FFFFFF"/>
+        </w:rPr>
+        <w:t>System must be design in such way that enhancement in future would be implemented easily.</w:t>
+      </w:r>
+    </w:p>
+    <w:p>
+      <w:pPr>
+        <w:ind w:left="1440"/>
+        <w:rPr>
+          <w:sz w:val="28"/>
+          <w:szCs w:val="28"/>
+        </w:rPr>
+      </w:pPr>
+    </w:p>
+    <w:p>
+      <w:pPr>
+        <w:rPr>
+          <w:sz w:val="28"/>
+          <w:szCs w:val="28"/>
+        </w:rPr>
+      </w:pPr>
+      <w:r>
+        <w:rPr>
+          <w:sz w:val="28"/>
+          <w:szCs w:val="28"/>
+        </w:rPr>
+        <w:tab/>
+      </w:r>
+    </w:p>
+    <w:p>
+      <w:pPr>
+        <w:ind w:left="720"/>
+        <w:rPr>
+          <w:sz w:val="28"/>
+          <w:szCs w:val="28"/>
+        </w:rPr>
+      </w:pPr>
+    </w:p>
+    <w:p>
+      <w:pPr>
+        <w:ind w:left="720"/>
+        <w:rPr>
+          <w:sz w:val="28"/>
+          <w:szCs w:val="28"/>
+        </w:rPr>
+      </w:pPr>
+    </w:p>
+    <w:p>
+      <w:pPr>
+        <w:rPr>
+          <w:sz w:val="28"/>
+          <w:szCs w:val="28"/>
+        </w:rPr>
+      </w:pPr>
+      <w:r>
+        <w:rPr>
+          <w:sz w:val="28"/>
+          <w:szCs w:val="28"/>
+        </w:rPr>
+        <w:tab/>
+      </w:r>
     </w:p>
     <w:p>
       <w:pPr>
@@ -2375,6 +3383,7 @@
           <w:szCs w:val="28"/>
           <w:u w:val="single"/>
         </w:rPr>
+        <w:lastRenderedPageBreak/>
         <w:t>Usage Scenarios</w:t>
       </w:r>
       <w:r>
@@ -2606,6 +3615,458 @@
 <file path=word/numbering.xml><?xml version="1.0" encoding="utf-8"?>
 <w:numbering xmlns:wpc="http://schemas.microsoft.com/office/word/2010/wordprocessingCanvas" xmlns:mc="http://schemas.openxmlformats.org/markup-compatibility/2006" xmlns:o="urn:schemas-microsoft-com:office:office" xmlns:r="http://schemas.openxmlformats.org/officeDocument/2006/relationships" xmlns:m="http://schemas.openxmlformats.org/officeDocument/2006/math" xmlns:v="urn:schemas-microsoft-com:vml" xmlns:wp14="http://schemas.microsoft.com/office/word/2010/wordprocessingDrawing" xmlns:wp="http://schemas.openxmlformats.org/drawingml/2006/wordprocessingDrawing" xmlns:w10="urn:schemas-microsoft-com:office:word" xmlns:w="http://schemas.openxmlformats.org/wordprocessingml/2006/main" xmlns:w14="http://schemas.microsoft.com/office/word/2010/wordml" xmlns:w15="http://schemas.microsoft.com/office/word/2012/wordml" xmlns:wpg="http://schemas.microsoft.com/office/word/2010/wordprocessingGroup" xmlns:wpi="http://schemas.microsoft.com/office/word/2010/wordprocessingInk" xmlns:wne="http://schemas.microsoft.com/office/word/2006/wordml" xmlns:wps="http://schemas.microsoft.com/office/word/2010/wordprocessingShape" mc:Ignorable="w14 w15 wp14">
   <w:abstractNum w:abstractNumId="0">
+    <w:nsid w:val="03A512C5"/>
+    <w:multiLevelType w:val="hybridMultilevel"/>
+    <w:tmpl w:val="7BDAE98E"/>
+    <w:lvl w:ilvl="0" w:tplc="04090001">
+      <w:start w:val="1"/>
+      <w:numFmt w:val="bullet"/>
+      <w:lvlText w:val=""/>
+      <w:lvlJc w:val="left"/>
+      <w:pPr>
+        <w:ind w:left="1440" w:hanging="360"/>
+      </w:pPr>
+      <w:rPr>
+        <w:rFonts w:ascii="Symbol" w:hAnsi="Symbol" w:hint="default"/>
+      </w:rPr>
+    </w:lvl>
+    <w:lvl w:ilvl="1" w:tplc="04090003" w:tentative="1">
+      <w:start w:val="1"/>
+      <w:numFmt w:val="bullet"/>
+      <w:lvlText w:val="o"/>
+      <w:lvlJc w:val="left"/>
+      <w:pPr>
+        <w:ind w:left="2160" w:hanging="360"/>
+      </w:pPr>
+      <w:rPr>
+        <w:rFonts w:ascii="Courier New" w:hAnsi="Courier New" w:cs="Courier New" w:hint="default"/>
+      </w:rPr>
+    </w:lvl>
+    <w:lvl w:ilvl="2" w:tplc="04090005" w:tentative="1">
+      <w:start w:val="1"/>
+      <w:numFmt w:val="bullet"/>
+      <w:lvlText w:val=""/>
+      <w:lvlJc w:val="left"/>
+      <w:pPr>
+        <w:ind w:left="2880" w:hanging="360"/>
+      </w:pPr>
+      <w:rPr>
+        <w:rFonts w:ascii="Wingdings" w:hAnsi="Wingdings" w:hint="default"/>
+      </w:rPr>
+    </w:lvl>
+    <w:lvl w:ilvl="3" w:tplc="04090001" w:tentative="1">
+      <w:start w:val="1"/>
+      <w:numFmt w:val="bullet"/>
+      <w:lvlText w:val=""/>
+      <w:lvlJc w:val="left"/>
+      <w:pPr>
+        <w:ind w:left="3600" w:hanging="360"/>
+      </w:pPr>
+      <w:rPr>
+        <w:rFonts w:ascii="Symbol" w:hAnsi="Symbol" w:hint="default"/>
+      </w:rPr>
+    </w:lvl>
+    <w:lvl w:ilvl="4" w:tplc="04090003" w:tentative="1">
+      <w:start w:val="1"/>
+      <w:numFmt w:val="bullet"/>
+      <w:lvlText w:val="o"/>
+      <w:lvlJc w:val="left"/>
+      <w:pPr>
+        <w:ind w:left="4320" w:hanging="360"/>
+      </w:pPr>
+      <w:rPr>
+        <w:rFonts w:ascii="Courier New" w:hAnsi="Courier New" w:cs="Courier New" w:hint="default"/>
+      </w:rPr>
+    </w:lvl>
+    <w:lvl w:ilvl="5" w:tplc="04090005" w:tentative="1">
+      <w:start w:val="1"/>
+      <w:numFmt w:val="bullet"/>
+      <w:lvlText w:val=""/>
+      <w:lvlJc w:val="left"/>
+      <w:pPr>
+        <w:ind w:left="5040" w:hanging="360"/>
+      </w:pPr>
+      <w:rPr>
+        <w:rFonts w:ascii="Wingdings" w:hAnsi="Wingdings" w:hint="default"/>
+      </w:rPr>
+    </w:lvl>
+    <w:lvl w:ilvl="6" w:tplc="04090001" w:tentative="1">
+      <w:start w:val="1"/>
+      <w:numFmt w:val="bullet"/>
+      <w:lvlText w:val=""/>
+      <w:lvlJc w:val="left"/>
+      <w:pPr>
+        <w:ind w:left="5760" w:hanging="360"/>
+      </w:pPr>
+      <w:rPr>
+        <w:rFonts w:ascii="Symbol" w:hAnsi="Symbol" w:hint="default"/>
+      </w:rPr>
+    </w:lvl>
+    <w:lvl w:ilvl="7" w:tplc="04090003" w:tentative="1">
+      <w:start w:val="1"/>
+      <w:numFmt w:val="bullet"/>
+      <w:lvlText w:val="o"/>
+      <w:lvlJc w:val="left"/>
+      <w:pPr>
+        <w:ind w:left="6480" w:hanging="360"/>
+      </w:pPr>
+      <w:rPr>
+        <w:rFonts w:ascii="Courier New" w:hAnsi="Courier New" w:cs="Courier New" w:hint="default"/>
+      </w:rPr>
+    </w:lvl>
+    <w:lvl w:ilvl="8" w:tplc="04090005" w:tentative="1">
+      <w:start w:val="1"/>
+      <w:numFmt w:val="bullet"/>
+      <w:lvlText w:val=""/>
+      <w:lvlJc w:val="left"/>
+      <w:pPr>
+        <w:ind w:left="7200" w:hanging="360"/>
+      </w:pPr>
+      <w:rPr>
+        <w:rFonts w:ascii="Wingdings" w:hAnsi="Wingdings" w:hint="default"/>
+      </w:rPr>
+    </w:lvl>
+  </w:abstractNum>
+  <w:abstractNum w:abstractNumId="1">
+    <w:nsid w:val="0B8F16B6"/>
+    <w:multiLevelType w:val="hybridMultilevel"/>
+    <w:tmpl w:val="12BE5EC4"/>
+    <w:lvl w:ilvl="0" w:tplc="04090001">
+      <w:start w:val="1"/>
+      <w:numFmt w:val="bullet"/>
+      <w:lvlText w:val=""/>
+      <w:lvlJc w:val="left"/>
+      <w:pPr>
+        <w:ind w:left="1440" w:hanging="360"/>
+      </w:pPr>
+      <w:rPr>
+        <w:rFonts w:ascii="Symbol" w:hAnsi="Symbol" w:hint="default"/>
+      </w:rPr>
+    </w:lvl>
+    <w:lvl w:ilvl="1" w:tplc="04090003" w:tentative="1">
+      <w:start w:val="1"/>
+      <w:numFmt w:val="bullet"/>
+      <w:lvlText w:val="o"/>
+      <w:lvlJc w:val="left"/>
+      <w:pPr>
+        <w:ind w:left="2160" w:hanging="360"/>
+      </w:pPr>
+      <w:rPr>
+        <w:rFonts w:ascii="Courier New" w:hAnsi="Courier New" w:cs="Courier New" w:hint="default"/>
+      </w:rPr>
+    </w:lvl>
+    <w:lvl w:ilvl="2" w:tplc="04090005" w:tentative="1">
+      <w:start w:val="1"/>
+      <w:numFmt w:val="bullet"/>
+      <w:lvlText w:val=""/>
+      <w:lvlJc w:val="left"/>
+      <w:pPr>
+        <w:ind w:left="2880" w:hanging="360"/>
+      </w:pPr>
+      <w:rPr>
+        <w:rFonts w:ascii="Wingdings" w:hAnsi="Wingdings" w:hint="default"/>
+      </w:rPr>
+    </w:lvl>
+    <w:lvl w:ilvl="3" w:tplc="04090001" w:tentative="1">
+      <w:start w:val="1"/>
+      <w:numFmt w:val="bullet"/>
+      <w:lvlText w:val=""/>
+      <w:lvlJc w:val="left"/>
+      <w:pPr>
+        <w:ind w:left="3600" w:hanging="360"/>
+      </w:pPr>
+      <w:rPr>
+        <w:rFonts w:ascii="Symbol" w:hAnsi="Symbol" w:hint="default"/>
+      </w:rPr>
+    </w:lvl>
+    <w:lvl w:ilvl="4" w:tplc="04090003" w:tentative="1">
+      <w:start w:val="1"/>
+      <w:numFmt w:val="bullet"/>
+      <w:lvlText w:val="o"/>
+      <w:lvlJc w:val="left"/>
+      <w:pPr>
+        <w:ind w:left="4320" w:hanging="360"/>
+      </w:pPr>
+      <w:rPr>
+        <w:rFonts w:ascii="Courier New" w:hAnsi="Courier New" w:cs="Courier New" w:hint="default"/>
+      </w:rPr>
+    </w:lvl>
+    <w:lvl w:ilvl="5" w:tplc="04090005" w:tentative="1">
+      <w:start w:val="1"/>
+      <w:numFmt w:val="bullet"/>
+      <w:lvlText w:val=""/>
+      <w:lvlJc w:val="left"/>
+      <w:pPr>
+        <w:ind w:left="5040" w:hanging="360"/>
+      </w:pPr>
+      <w:rPr>
+        <w:rFonts w:ascii="Wingdings" w:hAnsi="Wingdings" w:hint="default"/>
+      </w:rPr>
+    </w:lvl>
+    <w:lvl w:ilvl="6" w:tplc="04090001" w:tentative="1">
+      <w:start w:val="1"/>
+      <w:numFmt w:val="bullet"/>
+      <w:lvlText w:val=""/>
+      <w:lvlJc w:val="left"/>
+      <w:pPr>
+        <w:ind w:left="5760" w:hanging="360"/>
+      </w:pPr>
+      <w:rPr>
+        <w:rFonts w:ascii="Symbol" w:hAnsi="Symbol" w:hint="default"/>
+      </w:rPr>
+    </w:lvl>
+    <w:lvl w:ilvl="7" w:tplc="04090003" w:tentative="1">
+      <w:start w:val="1"/>
+      <w:numFmt w:val="bullet"/>
+      <w:lvlText w:val="o"/>
+      <w:lvlJc w:val="left"/>
+      <w:pPr>
+        <w:ind w:left="6480" w:hanging="360"/>
+      </w:pPr>
+      <w:rPr>
+        <w:rFonts w:ascii="Courier New" w:hAnsi="Courier New" w:cs="Courier New" w:hint="default"/>
+      </w:rPr>
+    </w:lvl>
+    <w:lvl w:ilvl="8" w:tplc="04090005" w:tentative="1">
+      <w:start w:val="1"/>
+      <w:numFmt w:val="bullet"/>
+      <w:lvlText w:val=""/>
+      <w:lvlJc w:val="left"/>
+      <w:pPr>
+        <w:ind w:left="7200" w:hanging="360"/>
+      </w:pPr>
+      <w:rPr>
+        <w:rFonts w:ascii="Wingdings" w:hAnsi="Wingdings" w:hint="default"/>
+      </w:rPr>
+    </w:lvl>
+  </w:abstractNum>
+  <w:abstractNum w:abstractNumId="2">
+    <w:nsid w:val="0FC231CB"/>
+    <w:multiLevelType w:val="multilevel"/>
+    <w:tmpl w:val="DA18537A"/>
+    <w:lvl w:ilvl="0">
+      <w:start w:val="1"/>
+      <w:numFmt w:val="decimal"/>
+      <w:lvlText w:val="%1."/>
+      <w:lvlJc w:val="left"/>
+      <w:pPr>
+        <w:tabs>
+          <w:tab w:val="num" w:pos="720"/>
+        </w:tabs>
+        <w:ind w:left="720" w:hanging="360"/>
+      </w:pPr>
+    </w:lvl>
+    <w:lvl w:ilvl="1" w:tentative="1">
+      <w:start w:val="1"/>
+      <w:numFmt w:val="decimal"/>
+      <w:lvlText w:val="%2."/>
+      <w:lvlJc w:val="left"/>
+      <w:pPr>
+        <w:tabs>
+          <w:tab w:val="num" w:pos="1440"/>
+        </w:tabs>
+        <w:ind w:left="1440" w:hanging="360"/>
+      </w:pPr>
+    </w:lvl>
+    <w:lvl w:ilvl="2" w:tentative="1">
+      <w:start w:val="1"/>
+      <w:numFmt w:val="decimal"/>
+      <w:lvlText w:val="%3."/>
+      <w:lvlJc w:val="left"/>
+      <w:pPr>
+        <w:tabs>
+          <w:tab w:val="num" w:pos="2160"/>
+        </w:tabs>
+        <w:ind w:left="2160" w:hanging="360"/>
+      </w:pPr>
+    </w:lvl>
+    <w:lvl w:ilvl="3" w:tentative="1">
+      <w:start w:val="1"/>
+      <w:numFmt w:val="decimal"/>
+      <w:lvlText w:val="%4."/>
+      <w:lvlJc w:val="left"/>
+      <w:pPr>
+        <w:tabs>
+          <w:tab w:val="num" w:pos="2880"/>
+        </w:tabs>
+        <w:ind w:left="2880" w:hanging="360"/>
+      </w:pPr>
+    </w:lvl>
+    <w:lvl w:ilvl="4" w:tentative="1">
+      <w:start w:val="1"/>
+      <w:numFmt w:val="decimal"/>
+      <w:lvlText w:val="%5."/>
+      <w:lvlJc w:val="left"/>
+      <w:pPr>
+        <w:tabs>
+          <w:tab w:val="num" w:pos="3600"/>
+        </w:tabs>
+        <w:ind w:left="3600" w:hanging="360"/>
+      </w:pPr>
+    </w:lvl>
+    <w:lvl w:ilvl="5" w:tentative="1">
+      <w:start w:val="1"/>
+      <w:numFmt w:val="decimal"/>
+      <w:lvlText w:val="%6."/>
+      <w:lvlJc w:val="left"/>
+      <w:pPr>
+        <w:tabs>
+          <w:tab w:val="num" w:pos="4320"/>
+        </w:tabs>
+        <w:ind w:left="4320" w:hanging="360"/>
+      </w:pPr>
+    </w:lvl>
+    <w:lvl w:ilvl="6" w:tentative="1">
+      <w:start w:val="1"/>
+      <w:numFmt w:val="decimal"/>
+      <w:lvlText w:val="%7."/>
+      <w:lvlJc w:val="left"/>
+      <w:pPr>
+        <w:tabs>
+          <w:tab w:val="num" w:pos="5040"/>
+        </w:tabs>
+        <w:ind w:left="5040" w:hanging="360"/>
+      </w:pPr>
+    </w:lvl>
+    <w:lvl w:ilvl="7" w:tentative="1">
+      <w:start w:val="1"/>
+      <w:numFmt w:val="decimal"/>
+      <w:lvlText w:val="%8."/>
+      <w:lvlJc w:val="left"/>
+      <w:pPr>
+        <w:tabs>
+          <w:tab w:val="num" w:pos="5760"/>
+        </w:tabs>
+        <w:ind w:left="5760" w:hanging="360"/>
+      </w:pPr>
+    </w:lvl>
+    <w:lvl w:ilvl="8" w:tentative="1">
+      <w:start w:val="1"/>
+      <w:numFmt w:val="decimal"/>
+      <w:lvlText w:val="%9."/>
+      <w:lvlJc w:val="left"/>
+      <w:pPr>
+        <w:tabs>
+          <w:tab w:val="num" w:pos="6480"/>
+        </w:tabs>
+        <w:ind w:left="6480" w:hanging="360"/>
+      </w:pPr>
+    </w:lvl>
+  </w:abstractNum>
+  <w:abstractNum w:abstractNumId="3">
+    <w:nsid w:val="420E45CD"/>
+    <w:multiLevelType w:val="hybridMultilevel"/>
+    <w:tmpl w:val="DC147272"/>
+    <w:lvl w:ilvl="0" w:tplc="04090001">
+      <w:start w:val="1"/>
+      <w:numFmt w:val="bullet"/>
+      <w:lvlText w:val=""/>
+      <w:lvlJc w:val="left"/>
+      <w:pPr>
+        <w:ind w:left="1440" w:hanging="360"/>
+      </w:pPr>
+      <w:rPr>
+        <w:rFonts w:ascii="Symbol" w:hAnsi="Symbol" w:hint="default"/>
+      </w:rPr>
+    </w:lvl>
+    <w:lvl w:ilvl="1" w:tplc="04090003">
+      <w:start w:val="1"/>
+      <w:numFmt w:val="bullet"/>
+      <w:lvlText w:val="o"/>
+      <w:lvlJc w:val="left"/>
+      <w:pPr>
+        <w:ind w:left="2160" w:hanging="360"/>
+      </w:pPr>
+      <w:rPr>
+        <w:rFonts w:ascii="Courier New" w:hAnsi="Courier New" w:cs="Courier New" w:hint="default"/>
+      </w:rPr>
+    </w:lvl>
+    <w:lvl w:ilvl="2" w:tplc="04090005" w:tentative="1">
+      <w:start w:val="1"/>
+      <w:numFmt w:val="bullet"/>
+      <w:lvlText w:val=""/>
+      <w:lvlJc w:val="left"/>
+      <w:pPr>
+        <w:ind w:left="2880" w:hanging="360"/>
+      </w:pPr>
+      <w:rPr>
+        <w:rFonts w:ascii="Wingdings" w:hAnsi="Wingdings" w:hint="default"/>
+      </w:rPr>
+    </w:lvl>
+    <w:lvl w:ilvl="3" w:tplc="04090001" w:tentative="1">
+      <w:start w:val="1"/>
+      <w:numFmt w:val="bullet"/>
+      <w:lvlText w:val=""/>
+      <w:lvlJc w:val="left"/>
+      <w:pPr>
+        <w:ind w:left="3600" w:hanging="360"/>
+      </w:pPr>
+      <w:rPr>
+        <w:rFonts w:ascii="Symbol" w:hAnsi="Symbol" w:hint="default"/>
+      </w:rPr>
+    </w:lvl>
+    <w:lvl w:ilvl="4" w:tplc="04090003" w:tentative="1">
+      <w:start w:val="1"/>
+      <w:numFmt w:val="bullet"/>
+      <w:lvlText w:val="o"/>
+      <w:lvlJc w:val="left"/>
+      <w:pPr>
+        <w:ind w:left="4320" w:hanging="360"/>
+      </w:pPr>
+      <w:rPr>
+        <w:rFonts w:ascii="Courier New" w:hAnsi="Courier New" w:cs="Courier New" w:hint="default"/>
+      </w:rPr>
+    </w:lvl>
+    <w:lvl w:ilvl="5" w:tplc="04090005" w:tentative="1">
+      <w:start w:val="1"/>
+      <w:numFmt w:val="bullet"/>
+      <w:lvlText w:val=""/>
+      <w:lvlJc w:val="left"/>
+      <w:pPr>
+        <w:ind w:left="5040" w:hanging="360"/>
+      </w:pPr>
+      <w:rPr>
+        <w:rFonts w:ascii="Wingdings" w:hAnsi="Wingdings" w:hint="default"/>
+      </w:rPr>
+    </w:lvl>
+    <w:lvl w:ilvl="6" w:tplc="04090001" w:tentative="1">
+      <w:start w:val="1"/>
+      <w:numFmt w:val="bullet"/>
+      <w:lvlText w:val=""/>
+      <w:lvlJc w:val="left"/>
+      <w:pPr>
+        <w:ind w:left="5760" w:hanging="360"/>
+      </w:pPr>
+      <w:rPr>
+        <w:rFonts w:ascii="Symbol" w:hAnsi="Symbol" w:hint="default"/>
+      </w:rPr>
+    </w:lvl>
+    <w:lvl w:ilvl="7" w:tplc="04090003" w:tentative="1">
+      <w:start w:val="1"/>
+      <w:numFmt w:val="bullet"/>
+      <w:lvlText w:val="o"/>
+      <w:lvlJc w:val="left"/>
+      <w:pPr>
+        <w:ind w:left="6480" w:hanging="360"/>
+      </w:pPr>
+      <w:rPr>
+        <w:rFonts w:ascii="Courier New" w:hAnsi="Courier New" w:cs="Courier New" w:hint="default"/>
+      </w:rPr>
+    </w:lvl>
+    <w:lvl w:ilvl="8" w:tplc="04090005" w:tentative="1">
+      <w:start w:val="1"/>
+      <w:numFmt w:val="bullet"/>
+      <w:lvlText w:val=""/>
+      <w:lvlJc w:val="left"/>
+      <w:pPr>
+        <w:ind w:left="7200" w:hanging="360"/>
+      </w:pPr>
+      <w:rPr>
+        <w:rFonts w:ascii="Wingdings" w:hAnsi="Wingdings" w:hint="default"/>
+      </w:rPr>
+    </w:lvl>
+  </w:abstractNum>
+  <w:abstractNum w:abstractNumId="4">
     <w:nsid w:val="52B65065"/>
     <w:multiLevelType w:val="hybridMultilevel"/>
     <w:tmpl w:val="DBF4D666"/>
@@ -2718,7 +4179,7 @@
       </w:rPr>
     </w:lvl>
   </w:abstractNum>
-  <w:abstractNum w:abstractNumId="1">
+  <w:abstractNum w:abstractNumId="5">
     <w:nsid w:val="5FF75267"/>
     <w:multiLevelType w:val="hybridMultilevel"/>
     <w:tmpl w:val="F1CEF900"/>
@@ -2831,11 +4292,371 @@
       </w:pPr>
     </w:lvl>
   </w:abstractNum>
+  <w:abstractNum w:abstractNumId="6">
+    <w:nsid w:val="6C3505AF"/>
+    <w:multiLevelType w:val="hybridMultilevel"/>
+    <w:tmpl w:val="688EB046"/>
+    <w:lvl w:ilvl="0" w:tplc="04090001">
+      <w:start w:val="1"/>
+      <w:numFmt w:val="bullet"/>
+      <w:lvlText w:val=""/>
+      <w:lvlJc w:val="left"/>
+      <w:pPr>
+        <w:ind w:left="720" w:hanging="360"/>
+      </w:pPr>
+      <w:rPr>
+        <w:rFonts w:ascii="Symbol" w:hAnsi="Symbol" w:hint="default"/>
+      </w:rPr>
+    </w:lvl>
+    <w:lvl w:ilvl="1" w:tplc="04090003" w:tentative="1">
+      <w:start w:val="1"/>
+      <w:numFmt w:val="bullet"/>
+      <w:lvlText w:val="o"/>
+      <w:lvlJc w:val="left"/>
+      <w:pPr>
+        <w:ind w:left="1440" w:hanging="360"/>
+      </w:pPr>
+      <w:rPr>
+        <w:rFonts w:ascii="Courier New" w:hAnsi="Courier New" w:cs="Courier New" w:hint="default"/>
+      </w:rPr>
+    </w:lvl>
+    <w:lvl w:ilvl="2" w:tplc="04090005" w:tentative="1">
+      <w:start w:val="1"/>
+      <w:numFmt w:val="bullet"/>
+      <w:lvlText w:val=""/>
+      <w:lvlJc w:val="left"/>
+      <w:pPr>
+        <w:ind w:left="2160" w:hanging="360"/>
+      </w:pPr>
+      <w:rPr>
+        <w:rFonts w:ascii="Wingdings" w:hAnsi="Wingdings" w:hint="default"/>
+      </w:rPr>
+    </w:lvl>
+    <w:lvl w:ilvl="3" w:tplc="04090001" w:tentative="1">
+      <w:start w:val="1"/>
+      <w:numFmt w:val="bullet"/>
+      <w:lvlText w:val=""/>
+      <w:lvlJc w:val="left"/>
+      <w:pPr>
+        <w:ind w:left="2880" w:hanging="360"/>
+      </w:pPr>
+      <w:rPr>
+        <w:rFonts w:ascii="Symbol" w:hAnsi="Symbol" w:hint="default"/>
+      </w:rPr>
+    </w:lvl>
+    <w:lvl w:ilvl="4" w:tplc="04090003" w:tentative="1">
+      <w:start w:val="1"/>
+      <w:numFmt w:val="bullet"/>
+      <w:lvlText w:val="o"/>
+      <w:lvlJc w:val="left"/>
+      <w:pPr>
+        <w:ind w:left="3600" w:hanging="360"/>
+      </w:pPr>
+      <w:rPr>
+        <w:rFonts w:ascii="Courier New" w:hAnsi="Courier New" w:cs="Courier New" w:hint="default"/>
+      </w:rPr>
+    </w:lvl>
+    <w:lvl w:ilvl="5" w:tplc="04090005" w:tentative="1">
+      <w:start w:val="1"/>
+      <w:numFmt w:val="bullet"/>
+      <w:lvlText w:val=""/>
+      <w:lvlJc w:val="left"/>
+      <w:pPr>
+        <w:ind w:left="4320" w:hanging="360"/>
+      </w:pPr>
+      <w:rPr>
+        <w:rFonts w:ascii="Wingdings" w:hAnsi="Wingdings" w:hint="default"/>
+      </w:rPr>
+    </w:lvl>
+    <w:lvl w:ilvl="6" w:tplc="04090001" w:tentative="1">
+      <w:start w:val="1"/>
+      <w:numFmt w:val="bullet"/>
+      <w:lvlText w:val=""/>
+      <w:lvlJc w:val="left"/>
+      <w:pPr>
+        <w:ind w:left="5040" w:hanging="360"/>
+      </w:pPr>
+      <w:rPr>
+        <w:rFonts w:ascii="Symbol" w:hAnsi="Symbol" w:hint="default"/>
+      </w:rPr>
+    </w:lvl>
+    <w:lvl w:ilvl="7" w:tplc="04090003" w:tentative="1">
+      <w:start w:val="1"/>
+      <w:numFmt w:val="bullet"/>
+      <w:lvlText w:val="o"/>
+      <w:lvlJc w:val="left"/>
+      <w:pPr>
+        <w:ind w:left="5760" w:hanging="360"/>
+      </w:pPr>
+      <w:rPr>
+        <w:rFonts w:ascii="Courier New" w:hAnsi="Courier New" w:cs="Courier New" w:hint="default"/>
+      </w:rPr>
+    </w:lvl>
+    <w:lvl w:ilvl="8" w:tplc="04090005" w:tentative="1">
+      <w:start w:val="1"/>
+      <w:numFmt w:val="bullet"/>
+      <w:lvlText w:val=""/>
+      <w:lvlJc w:val="left"/>
+      <w:pPr>
+        <w:ind w:left="6480" w:hanging="360"/>
+      </w:pPr>
+      <w:rPr>
+        <w:rFonts w:ascii="Wingdings" w:hAnsi="Wingdings" w:hint="default"/>
+      </w:rPr>
+    </w:lvl>
+  </w:abstractNum>
+  <w:abstractNum w:abstractNumId="7">
+    <w:nsid w:val="6DD853B6"/>
+    <w:multiLevelType w:val="hybridMultilevel"/>
+    <w:tmpl w:val="721E6444"/>
+    <w:lvl w:ilvl="0" w:tplc="04090001">
+      <w:start w:val="1"/>
+      <w:numFmt w:val="bullet"/>
+      <w:lvlText w:val=""/>
+      <w:lvlJc w:val="left"/>
+      <w:pPr>
+        <w:ind w:left="2160" w:hanging="360"/>
+      </w:pPr>
+      <w:rPr>
+        <w:rFonts w:ascii="Symbol" w:hAnsi="Symbol" w:hint="default"/>
+      </w:rPr>
+    </w:lvl>
+    <w:lvl w:ilvl="1" w:tplc="04090003" w:tentative="1">
+      <w:start w:val="1"/>
+      <w:numFmt w:val="bullet"/>
+      <w:lvlText w:val="o"/>
+      <w:lvlJc w:val="left"/>
+      <w:pPr>
+        <w:ind w:left="2880" w:hanging="360"/>
+      </w:pPr>
+      <w:rPr>
+        <w:rFonts w:ascii="Courier New" w:hAnsi="Courier New" w:cs="Courier New" w:hint="default"/>
+      </w:rPr>
+    </w:lvl>
+    <w:lvl w:ilvl="2" w:tplc="04090005" w:tentative="1">
+      <w:start w:val="1"/>
+      <w:numFmt w:val="bullet"/>
+      <w:lvlText w:val=""/>
+      <w:lvlJc w:val="left"/>
+      <w:pPr>
+        <w:ind w:left="3600" w:hanging="360"/>
+      </w:pPr>
+      <w:rPr>
+        <w:rFonts w:ascii="Wingdings" w:hAnsi="Wingdings" w:hint="default"/>
+      </w:rPr>
+    </w:lvl>
+    <w:lvl w:ilvl="3" w:tplc="04090001" w:tentative="1">
+      <w:start w:val="1"/>
+      <w:numFmt w:val="bullet"/>
+      <w:lvlText w:val=""/>
+      <w:lvlJc w:val="left"/>
+      <w:pPr>
+        <w:ind w:left="4320" w:hanging="360"/>
+      </w:pPr>
+      <w:rPr>
+        <w:rFonts w:ascii="Symbol" w:hAnsi="Symbol" w:hint="default"/>
+      </w:rPr>
+    </w:lvl>
+    <w:lvl w:ilvl="4" w:tplc="04090003" w:tentative="1">
+      <w:start w:val="1"/>
+      <w:numFmt w:val="bullet"/>
+      <w:lvlText w:val="o"/>
+      <w:lvlJc w:val="left"/>
+      <w:pPr>
+        <w:ind w:left="5040" w:hanging="360"/>
+      </w:pPr>
+      <w:rPr>
+        <w:rFonts w:ascii="Courier New" w:hAnsi="Courier New" w:cs="Courier New" w:hint="default"/>
+      </w:rPr>
+    </w:lvl>
+    <w:lvl w:ilvl="5" w:tplc="04090005" w:tentative="1">
+      <w:start w:val="1"/>
+      <w:numFmt w:val="bullet"/>
+      <w:lvlText w:val=""/>
+      <w:lvlJc w:val="left"/>
+      <w:pPr>
+        <w:ind w:left="5760" w:hanging="360"/>
+      </w:pPr>
+      <w:rPr>
+        <w:rFonts w:ascii="Wingdings" w:hAnsi="Wingdings" w:hint="default"/>
+      </w:rPr>
+    </w:lvl>
+    <w:lvl w:ilvl="6" w:tplc="04090001" w:tentative="1">
+      <w:start w:val="1"/>
+      <w:numFmt w:val="bullet"/>
+      <w:lvlText w:val=""/>
+      <w:lvlJc w:val="left"/>
+      <w:pPr>
+        <w:ind w:left="6480" w:hanging="360"/>
+      </w:pPr>
+      <w:rPr>
+        <w:rFonts w:ascii="Symbol" w:hAnsi="Symbol" w:hint="default"/>
+      </w:rPr>
+    </w:lvl>
+    <w:lvl w:ilvl="7" w:tplc="04090003" w:tentative="1">
+      <w:start w:val="1"/>
+      <w:numFmt w:val="bullet"/>
+      <w:lvlText w:val="o"/>
+      <w:lvlJc w:val="left"/>
+      <w:pPr>
+        <w:ind w:left="7200" w:hanging="360"/>
+      </w:pPr>
+      <w:rPr>
+        <w:rFonts w:ascii="Courier New" w:hAnsi="Courier New" w:cs="Courier New" w:hint="default"/>
+      </w:rPr>
+    </w:lvl>
+    <w:lvl w:ilvl="8" w:tplc="04090005" w:tentative="1">
+      <w:start w:val="1"/>
+      <w:numFmt w:val="bullet"/>
+      <w:lvlText w:val=""/>
+      <w:lvlJc w:val="left"/>
+      <w:pPr>
+        <w:ind w:left="7920" w:hanging="360"/>
+      </w:pPr>
+      <w:rPr>
+        <w:rFonts w:ascii="Wingdings" w:hAnsi="Wingdings" w:hint="default"/>
+      </w:rPr>
+    </w:lvl>
+  </w:abstractNum>
+  <w:abstractNum w:abstractNumId="8">
+    <w:nsid w:val="7E875580"/>
+    <w:multiLevelType w:val="hybridMultilevel"/>
+    <w:tmpl w:val="C246AE6A"/>
+    <w:lvl w:ilvl="0" w:tplc="04090001">
+      <w:start w:val="1"/>
+      <w:numFmt w:val="bullet"/>
+      <w:lvlText w:val=""/>
+      <w:lvlJc w:val="left"/>
+      <w:pPr>
+        <w:ind w:left="1440" w:hanging="360"/>
+      </w:pPr>
+      <w:rPr>
+        <w:rFonts w:ascii="Symbol" w:hAnsi="Symbol" w:hint="default"/>
+      </w:rPr>
+    </w:lvl>
+    <w:lvl w:ilvl="1" w:tplc="04090003" w:tentative="1">
+      <w:start w:val="1"/>
+      <w:numFmt w:val="bullet"/>
+      <w:lvlText w:val="o"/>
+      <w:lvlJc w:val="left"/>
+      <w:pPr>
+        <w:ind w:left="2160" w:hanging="360"/>
+      </w:pPr>
+      <w:rPr>
+        <w:rFonts w:ascii="Courier New" w:hAnsi="Courier New" w:cs="Courier New" w:hint="default"/>
+      </w:rPr>
+    </w:lvl>
+    <w:lvl w:ilvl="2" w:tplc="04090005" w:tentative="1">
+      <w:start w:val="1"/>
+      <w:numFmt w:val="bullet"/>
+      <w:lvlText w:val=""/>
+      <w:lvlJc w:val="left"/>
+      <w:pPr>
+        <w:ind w:left="2880" w:hanging="360"/>
+      </w:pPr>
+      <w:rPr>
+        <w:rFonts w:ascii="Wingdings" w:hAnsi="Wingdings" w:hint="default"/>
+      </w:rPr>
+    </w:lvl>
+    <w:lvl w:ilvl="3" w:tplc="04090001" w:tentative="1">
+      <w:start w:val="1"/>
+      <w:numFmt w:val="bullet"/>
+      <w:lvlText w:val=""/>
+      <w:lvlJc w:val="left"/>
+      <w:pPr>
+        <w:ind w:left="3600" w:hanging="360"/>
+      </w:pPr>
+      <w:rPr>
+        <w:rFonts w:ascii="Symbol" w:hAnsi="Symbol" w:hint="default"/>
+      </w:rPr>
+    </w:lvl>
+    <w:lvl w:ilvl="4" w:tplc="04090003" w:tentative="1">
+      <w:start w:val="1"/>
+      <w:numFmt w:val="bullet"/>
+      <w:lvlText w:val="o"/>
+      <w:lvlJc w:val="left"/>
+      <w:pPr>
+        <w:ind w:left="4320" w:hanging="360"/>
+      </w:pPr>
+      <w:rPr>
+        <w:rFonts w:ascii="Courier New" w:hAnsi="Courier New" w:cs="Courier New" w:hint="default"/>
+      </w:rPr>
+    </w:lvl>
+    <w:lvl w:ilvl="5" w:tplc="04090005" w:tentative="1">
+      <w:start w:val="1"/>
+      <w:numFmt w:val="bullet"/>
+      <w:lvlText w:val=""/>
+      <w:lvlJc w:val="left"/>
+      <w:pPr>
+        <w:ind w:left="5040" w:hanging="360"/>
+      </w:pPr>
+      <w:rPr>
+        <w:rFonts w:ascii="Wingdings" w:hAnsi="Wingdings" w:hint="default"/>
+      </w:rPr>
+    </w:lvl>
+    <w:lvl w:ilvl="6" w:tplc="04090001" w:tentative="1">
+      <w:start w:val="1"/>
+      <w:numFmt w:val="bullet"/>
+      <w:lvlText w:val=""/>
+      <w:lvlJc w:val="left"/>
+      <w:pPr>
+        <w:ind w:left="5760" w:hanging="360"/>
+      </w:pPr>
+      <w:rPr>
+        <w:rFonts w:ascii="Symbol" w:hAnsi="Symbol" w:hint="default"/>
+      </w:rPr>
+    </w:lvl>
+    <w:lvl w:ilvl="7" w:tplc="04090003" w:tentative="1">
+      <w:start w:val="1"/>
+      <w:numFmt w:val="bullet"/>
+      <w:lvlText w:val="o"/>
+      <w:lvlJc w:val="left"/>
+      <w:pPr>
+        <w:ind w:left="6480" w:hanging="360"/>
+      </w:pPr>
+      <w:rPr>
+        <w:rFonts w:ascii="Courier New" w:hAnsi="Courier New" w:cs="Courier New" w:hint="default"/>
+      </w:rPr>
+    </w:lvl>
+    <w:lvl w:ilvl="8" w:tplc="04090005" w:tentative="1">
+      <w:start w:val="1"/>
+      <w:numFmt w:val="bullet"/>
+      <w:lvlText w:val=""/>
+      <w:lvlJc w:val="left"/>
+      <w:pPr>
+        <w:ind w:left="7200" w:hanging="360"/>
+      </w:pPr>
+      <w:rPr>
+        <w:rFonts w:ascii="Wingdings" w:hAnsi="Wingdings" w:hint="default"/>
+      </w:rPr>
+    </w:lvl>
+  </w:abstractNum>
   <w:num w:numId="1">
+    <w:abstractNumId w:val="5"/>
+  </w:num>
+  <w:num w:numId="2">
+    <w:abstractNumId w:val="4"/>
+  </w:num>
+  <w:num w:numId="3">
+    <w:abstractNumId w:val="7"/>
+  </w:num>
+  <w:num w:numId="4">
+    <w:abstractNumId w:val="6"/>
+  </w:num>
+  <w:num w:numId="5">
     <w:abstractNumId w:val="1"/>
   </w:num>
-  <w:num w:numId="2">
+  <w:num w:numId="6">
+    <w:abstractNumId w:val="8"/>
+  </w:num>
+  <w:num w:numId="7">
     <w:abstractNumId w:val="0"/>
+  </w:num>
+  <w:num w:numId="8">
+    <w:abstractNumId w:val="3"/>
+  </w:num>
+  <w:num w:numId="9">
+    <w:abstractNumId w:val="2"/>
   </w:num>
 </w:numbering>
 </file>
@@ -3510,7 +5331,7 @@
 </file>
 
 <file path=customXml/itemProps1.xml><?xml version="1.0" encoding="utf-8"?>
-<ds:datastoreItem xmlns:ds="http://schemas.openxmlformats.org/officeDocument/2006/customXml" ds:itemID="{EBE2520F-3D67-4CF9-8E1F-AFDBF098A444}">
+<ds:datastoreItem xmlns:ds="http://schemas.openxmlformats.org/officeDocument/2006/customXml" ds:itemID="{7F4E2442-67AC-4627-B4EC-DA1A865C858A}">
   <ds:schemaRefs>
     <ds:schemaRef ds:uri="http://schemas.openxmlformats.org/officeDocument/2006/bibliography"/>
   </ds:schemaRefs>

</xml_diff>

<commit_message>
all use cases diagram done
</commit_message>
<xml_diff>
--- a/Document/F210273AE8.docx
+++ b/Document/F210273AE8.docx
@@ -3001,36 +3001,113 @@
           <w:b/>
           <w:sz w:val="36"/>
           <w:szCs w:val="28"/>
-        </w:rPr>
-      </w:pPr>
-    </w:p>
-    <w:p>
-      <w:pPr>
-        <w:rPr>
-          <w:sz w:val="28"/>
-          <w:szCs w:val="28"/>
-        </w:rPr>
-      </w:pPr>
-    </w:p>
-    <w:p>
-      <w:pPr>
-        <w:ind w:left="-709" w:right="-999"/>
-        <w:rPr>
-          <w:sz w:val="28"/>
-          <w:szCs w:val="28"/>
-        </w:rPr>
-      </w:pPr>
-      <w:r>
-        <w:rPr>
-          <w:sz w:val="28"/>
-          <w:szCs w:val="28"/>
-        </w:rPr>
-        <w:pict w14:anchorId="3849E53E">
-          <v:shape id="_x0000_i1026" type="#_x0000_t75" style="width:511.4pt;height:342.95pt">
-            <v:imagedata r:id="rId9" o:title="Blank diagram"/>
+          <w:u w:val="single"/>
+        </w:rPr>
+      </w:pPr>
+    </w:p>
+    <w:p>
+      <w:pPr>
+        <w:rPr>
+          <w:b/>
+          <w:sz w:val="36"/>
+          <w:szCs w:val="28"/>
+          <w:u w:val="single"/>
+        </w:rPr>
+      </w:pPr>
+      <w:r>
+        <w:rPr>
+          <w:b/>
+          <w:sz w:val="36"/>
+          <w:szCs w:val="28"/>
+        </w:rPr>
+        <w:pict w14:anchorId="60B66871">
+          <v:shape id="_x0000_i1028" type="#_x0000_t75" style="width:456.5pt;height:589.35pt">
+            <v:imagedata r:id="rId9" o:title="usd"/>
           </v:shape>
         </w:pict>
       </w:r>
+    </w:p>
+    <w:p>
+      <w:pPr>
+        <w:rPr>
+          <w:b/>
+          <w:sz w:val="36"/>
+          <w:szCs w:val="28"/>
+        </w:rPr>
+      </w:pPr>
+      <w:r>
+        <w:rPr>
+          <w:b/>
+          <w:sz w:val="36"/>
+          <w:szCs w:val="28"/>
+        </w:rPr>
+        <w:lastRenderedPageBreak/>
+        <w:pict w14:anchorId="3186B012">
+          <v:shape id="_x0000_i1029" type="#_x0000_t75" style="width:457.25pt;height:624.25pt">
+            <v:imagedata r:id="rId10" o:title="usr"/>
+          </v:shape>
+        </w:pict>
+      </w:r>
+    </w:p>
+    <w:p>
+      <w:pPr>
+        <w:rPr>
+          <w:sz w:val="28"/>
+          <w:szCs w:val="28"/>
+        </w:rPr>
+      </w:pPr>
+    </w:p>
+    <w:p>
+      <w:pPr>
+        <w:rPr>
+          <w:sz w:val="28"/>
+          <w:szCs w:val="28"/>
+        </w:rPr>
+      </w:pPr>
+      <w:r>
+        <w:rPr>
+          <w:sz w:val="28"/>
+          <w:szCs w:val="28"/>
+        </w:rPr>
+        <w:lastRenderedPageBreak/>
+        <w:pict w14:anchorId="58BEAED4">
+          <v:shape id="_x0000_i1030" type="#_x0000_t75" style="width:472.1pt;height:586.4pt">
+            <v:imagedata r:id="rId11" o:title="usv"/>
+          </v:shape>
+        </w:pict>
+      </w:r>
+    </w:p>
+    <w:p>
+      <w:pPr>
+        <w:ind w:left="-709" w:right="-999"/>
+        <w:rPr>
+          <w:sz w:val="28"/>
+          <w:szCs w:val="28"/>
+        </w:rPr>
+      </w:pPr>
+      <w:r>
+        <w:rPr>
+          <w:sz w:val="28"/>
+          <w:szCs w:val="28"/>
+        </w:rPr>
+        <w:lastRenderedPageBreak/>
+        <w:pict w14:anchorId="3849E53E">
+          <v:shape id="_x0000_i1026" type="#_x0000_t75" style="width:511.4pt;height:622pt">
+            <v:imagedata r:id="rId12" o:title="Blank diagram"/>
+          </v:shape>
+        </w:pict>
+      </w:r>
+      <w:bookmarkStart w:id="3" w:name="_GoBack"/>
+      <w:bookmarkEnd w:id="3"/>
+    </w:p>
+    <w:p>
+      <w:pPr>
+        <w:ind w:left="-709" w:right="-999"/>
+        <w:rPr>
+          <w:sz w:val="28"/>
+          <w:szCs w:val="28"/>
+        </w:rPr>
+      </w:pPr>
     </w:p>
     <w:p>
       <w:pPr>
@@ -3049,8 +3126,8 @@
           <w:u w:val="single"/>
         </w:rPr>
       </w:pPr>
-      <w:bookmarkStart w:id="3" w:name="UCS"/>
-      <w:bookmarkEnd w:id="3"/>
+      <w:bookmarkStart w:id="4" w:name="UCS"/>
+      <w:bookmarkEnd w:id="4"/>
       <w:r>
         <w:rPr>
           <w:b/>
@@ -3408,7 +3485,6 @@
                 <w:sz w:val="28"/>
                 <w:szCs w:val="28"/>
               </w:rPr>
-              <w:lastRenderedPageBreak/>
               <w:t>Post-Condition</w:t>
             </w:r>
           </w:p>
@@ -4122,7 +4198,16 @@
                 <w:sz w:val="28"/>
                 <w:szCs w:val="28"/>
               </w:rPr>
-              <w:t>Add/update/delete books, manage/add/delete/update categories, view available books in the database, view users of the application, change password, logout himself.</w:t>
+              <w:t xml:space="preserve">Add/update/delete books, manage/add/delete/update categories, view available books in the database, view </w:t>
+            </w:r>
+            <w:r>
+              <w:rPr>
+                <w:rFonts w:eastAsia="Calibri"/>
+                <w:sz w:val="28"/>
+                <w:szCs w:val="28"/>
+              </w:rPr>
+              <w:lastRenderedPageBreak/>
+              <w:t>users of the application, change password, logout himself.</w:t>
             </w:r>
           </w:p>
         </w:tc>
@@ -4147,6 +4232,7 @@
                 <w:sz w:val="28"/>
                 <w:szCs w:val="28"/>
               </w:rPr>
+              <w:lastRenderedPageBreak/>
               <w:t>Description</w:t>
             </w:r>
           </w:p>
@@ -4171,16 +4257,7 @@
                 <w:sz w:val="28"/>
                 <w:szCs w:val="28"/>
               </w:rPr>
-              <w:t xml:space="preserve">After valid login authentication admin portal will be provided to the admin. Now he can view the user of his E-Library by clicking user’s button. He can view available books in library by clicking book’s button. Here he will all the books in the database with edit and delete button for editing and deleting any book. There will be add button to add more books to the database. When he click add button add book form will be appear and by fill all the required details he will new book to the database. He can also manage categories by clicking categories tab. On clicking all the categories available in database will be shown to him. He will edited, delete or add more categories by providing necessary details. He </w:t>
-            </w:r>
-            <w:r>
-              <w:rPr>
-                <w:rFonts w:eastAsia="Calibri"/>
-                <w:sz w:val="28"/>
-                <w:szCs w:val="28"/>
-              </w:rPr>
-              <w:lastRenderedPageBreak/>
-              <w:t>would change his password by clicking change password tab. On clicking, change password form will be shown to him. By providing current password, new password and confirmation password he will change his password if all the information provided correctly. He would logout himself by clicking logout button.</w:t>
+              <w:t>After valid login authentication admin portal will be provided to the admin. Now he can view the user of his E-Library by clicking user’s button. He can view available books in library by clicking book’s button. Here he will all the books in the database with edit and delete button for editing and deleting any book. There will be add button to add more books to the database. When he click add button add book form will be appear and by fill all the required details he will new book to the database. He can also manage categories by clicking categories tab. On clicking all the categories available in database will be shown to him. He will edited, delete or add more categories by providing necessary details. He would change his password by clicking change password tab. On clicking, change password form will be shown to him. By providing current password, new password and confirmation password he will change his password if all the information provided correctly. He would logout himself by clicking logout button.</w:t>
             </w:r>
           </w:p>
         </w:tc>
@@ -4205,7 +4282,6 @@
                 <w:sz w:val="28"/>
                 <w:szCs w:val="28"/>
               </w:rPr>
-              <w:lastRenderedPageBreak/>
               <w:t>Pre-Condition</w:t>
             </w:r>
           </w:p>
@@ -4606,7 +4682,16 @@
                 <w:sz w:val="28"/>
                 <w:szCs w:val="28"/>
               </w:rPr>
-              <w:t>After valid login user/reader portal will be provided him. Here he will explore different options. He will add available books to his personal bookshelf. In personal bookshelf interface he will be able to remove book. He will be able to explore available books in the database. He would be able to preview the books where he left before. He would change his password by clicking change password tab. On clicking, change password form will be shown to him. By providing current password, new password and confirmation password he will change his password if all the information provided correctly. He would logout himself by clicking logout button.</w:t>
+              <w:t xml:space="preserve">After valid login user/reader portal will be provided him. Here he will explore different options. He will add available books to his personal bookshelf. In personal bookshelf interface he will be able to remove book. He will be able to explore available books in the database. He would be able to preview the books where he left </w:t>
+            </w:r>
+            <w:r>
+              <w:rPr>
+                <w:rFonts w:eastAsia="Calibri"/>
+                <w:sz w:val="28"/>
+                <w:szCs w:val="28"/>
+              </w:rPr>
+              <w:lastRenderedPageBreak/>
+              <w:t>before. He would change his password by clicking change password tab. On clicking, change password form will be shown to him. By providing current password, new password and confirmation password he will change his password if all the information provided correctly. He would logout himself by clicking logout button.</w:t>
             </w:r>
           </w:p>
         </w:tc>
@@ -4631,6 +4716,7 @@
                 <w:sz w:val="28"/>
                 <w:szCs w:val="28"/>
               </w:rPr>
+              <w:lastRenderedPageBreak/>
               <w:t>Pre-Condition</w:t>
             </w:r>
           </w:p>
@@ -4902,7 +4988,6 @@
                 <w:sz w:val="28"/>
                 <w:szCs w:val="28"/>
               </w:rPr>
-              <w:lastRenderedPageBreak/>
               <w:t>Users</w:t>
             </w:r>
           </w:p>
@@ -5198,7 +5283,7 @@
           <w:u w:val="single"/>
         </w:rPr>
       </w:pPr>
-      <w:bookmarkStart w:id="4" w:name="Adopted"/>
+      <w:bookmarkStart w:id="5" w:name="Adopted"/>
       <w:r>
         <w:rPr>
           <w:b/>
@@ -5208,7 +5293,7 @@
         </w:rPr>
         <w:t>Adopted Methodology</w:t>
       </w:r>
-      <w:bookmarkEnd w:id="4"/>
+      <w:bookmarkEnd w:id="5"/>
     </w:p>
     <w:p>
       <w:pPr>
@@ -5273,6 +5358,7 @@
           <w:sz w:val="28"/>
           <w:szCs w:val="28"/>
         </w:rPr>
+        <w:lastRenderedPageBreak/>
         <w:tab/>
         <w:t>It is phase all the requirement regarded to the system that is going to be developed is gathered. In this phase we consider what the system going to do and what the services, constraint and goals are accomplished by user, and how it behaves in different scenarios. All these information are documented in System Requirement Specification (SRS).</w:t>
       </w:r>
@@ -5382,7 +5468,6 @@
           <w:sz w:val="32"/>
           <w:szCs w:val="28"/>
         </w:rPr>
-        <w:lastRenderedPageBreak/>
         <w:t>Testing Phase:</w:t>
       </w:r>
     </w:p>
@@ -5489,7 +5574,6 @@
           <w:szCs w:val="28"/>
         </w:rPr>
       </w:pPr>
-      <w:bookmarkStart w:id="5" w:name="_GoBack"/>
       <w:r>
         <w:rPr>
           <w:sz w:val="28"/>
@@ -5497,24 +5581,24 @@
         </w:rPr>
         <w:pict w14:anchorId="4E4B00BF">
           <v:shape id="_x0000_i1027" type="#_x0000_t75" style="width:458pt;height:265.75pt">
-            <v:imagedata r:id="rId10" o:title="Blank diagram (2)"/>
+            <v:imagedata r:id="rId13" o:title="Blank diagram (2)"/>
           </v:shape>
         </w:pict>
       </w:r>
-      <w:bookmarkEnd w:id="5"/>
-    </w:p>
-    <w:p>
-      <w:pPr>
-        <w:rPr>
-          <w:sz w:val="28"/>
-          <w:szCs w:val="28"/>
-        </w:rPr>
-      </w:pPr>
-      <w:r>
-        <w:rPr>
-          <w:sz w:val="28"/>
-          <w:szCs w:val="28"/>
-        </w:rPr>
+    </w:p>
+    <w:p>
+      <w:pPr>
+        <w:rPr>
+          <w:sz w:val="28"/>
+          <w:szCs w:val="28"/>
+        </w:rPr>
+      </w:pPr>
+      <w:r>
+        <w:rPr>
+          <w:sz w:val="28"/>
+          <w:szCs w:val="28"/>
+        </w:rPr>
+        <w:lastRenderedPageBreak/>
         <w:t xml:space="preserve"> </w:t>
       </w:r>
     </w:p>
@@ -7418,7 +7502,7 @@
 </file>
 
 <file path=customXml/itemProps1.xml><?xml version="1.0" encoding="utf-8"?>
-<ds:datastoreItem xmlns:ds="http://schemas.openxmlformats.org/officeDocument/2006/customXml" ds:itemID="{88E2144D-4243-4DE4-ADC8-735B0B56558A}">
+<ds:datastoreItem xmlns:ds="http://schemas.openxmlformats.org/officeDocument/2006/customXml" ds:itemID="{019B3963-95CC-4071-A226-18E9EDD35F4B}">
   <ds:schemaRefs>
     <ds:schemaRef ds:uri="http://schemas.openxmlformats.org/officeDocument/2006/bibliography"/>
   </ds:schemaRefs>

</xml_diff>